<commit_message>
Changes on EF Core exercise
</commit_message>
<xml_diff>
--- a/Courses/Software-Sciences/Module-3-Databases-New/14-Connection-Between-C#-and-Database/14-Connection-Between-C#-and-Database-Exercise.docx
+++ b/Courses/Software-Sciences/Module-3-Databases-New/14-Connection-Between-C#-and-Database/14-Connection-Between-C#-and-Database-Exercise.docx
@@ -1,6 +1,6 @@
 
 <file path=word/document.xml><?xml version="1.0" encoding="utf-8"?>
-<w:document xmlns:wpc="http://schemas.microsoft.com/office/word/2010/wordprocessingCanvas" xmlns:cx="http://schemas.microsoft.com/office/drawing/2014/chartex" xmlns:cx1="http://schemas.microsoft.com/office/drawing/2015/9/8/chartex" xmlns:cx2="http://schemas.microsoft.com/office/drawing/2015/10/21/chartex" xmlns:cx3="http://schemas.microsoft.com/office/drawing/2016/5/9/chartex" xmlns:cx4="http://schemas.microsoft.com/office/drawing/2016/5/10/chartex" xmlns:cx5="http://schemas.microsoft.com/office/drawing/2016/5/11/chartex" xmlns:cx6="http://schemas.microsoft.com/office/drawing/2016/5/12/chartex" xmlns:cx7="http://schemas.microsoft.com/office/drawing/2016/5/13/chartex" xmlns:cx8="http://schemas.microsoft.com/office/drawing/2016/5/14/chartex" xmlns:mc="http://schemas.openxmlformats.org/markup-compatibility/2006" xmlns:aink="http://schemas.microsoft.com/office/drawing/2016/ink" xmlns:am3d="http://schemas.microsoft.com/office/drawing/2017/model3d" xmlns:o="urn:schemas-microsoft-com:office:office" xmlns:oel="http://schemas.microsoft.com/office/2019/extlst" xmlns:r="http://schemas.openxmlformats.org/officeDocument/2006/relationships" xmlns:m="http://schemas.openxmlformats.org/officeDocument/2006/math" xmlns:v="urn:schemas-microsoft-com:vml" xmlns:wp14="http://schemas.microsoft.com/office/word/2010/wordprocessingDrawing" xmlns:wp="http://schemas.openxmlformats.org/drawingml/2006/wordprocessingDrawing" xmlns:w10="urn:schemas-microsoft-com:office:word" xmlns:w="http://schemas.openxmlformats.org/wordprocessingml/2006/main" xmlns:w14="http://schemas.microsoft.com/office/word/2010/wordml" xmlns:w15="http://schemas.microsoft.com/office/word/2012/wordml" xmlns:w16cex="http://schemas.microsoft.com/office/word/2018/wordml/cex" xmlns:w16cid="http://schemas.microsoft.com/office/word/2016/wordml/cid" xmlns:w16="http://schemas.microsoft.com/office/word/2018/wordml" xmlns:w16sdtdh="http://schemas.microsoft.com/office/word/2020/wordml/sdtdatahash" xmlns:w16se="http://schemas.microsoft.com/office/word/2015/wordml/symex" xmlns:wpg="http://schemas.microsoft.com/office/word/2010/wordprocessingGroup" xmlns:wpi="http://schemas.microsoft.com/office/word/2010/wordprocessingInk" xmlns:wne="http://schemas.microsoft.com/office/word/2006/wordml" xmlns:wps="http://schemas.microsoft.com/office/word/2010/wordprocessingShape" mc:Ignorable="w14 w15 w16se w16cid w16 w16cex w16sdtdh wp14">
+<w:document xmlns:wpc="http://schemas.microsoft.com/office/word/2010/wordprocessingCanvas" xmlns:cx="http://schemas.microsoft.com/office/drawing/2014/chartex" xmlns:cx1="http://schemas.microsoft.com/office/drawing/2015/9/8/chartex" xmlns:cx2="http://schemas.microsoft.com/office/drawing/2015/10/21/chartex" xmlns:cx3="http://schemas.microsoft.com/office/drawing/2016/5/9/chartex" xmlns:cx4="http://schemas.microsoft.com/office/drawing/2016/5/10/chartex" xmlns:cx5="http://schemas.microsoft.com/office/drawing/2016/5/11/chartex" xmlns:cx6="http://schemas.microsoft.com/office/drawing/2016/5/12/chartex" xmlns:cx7="http://schemas.microsoft.com/office/drawing/2016/5/13/chartex" xmlns:cx8="http://schemas.microsoft.com/office/drawing/2016/5/14/chartex" xmlns:mc="http://schemas.openxmlformats.org/markup-compatibility/2006" xmlns:aink="http://schemas.microsoft.com/office/drawing/2016/ink" xmlns:am3d="http://schemas.microsoft.com/office/drawing/2017/model3d" xmlns:o="urn:schemas-microsoft-com:office:office" xmlns:oel="http://schemas.microsoft.com/office/2019/extlst" xmlns:r="http://schemas.openxmlformats.org/officeDocument/2006/relationships" xmlns:m="http://schemas.openxmlformats.org/officeDocument/2006/math" xmlns:v="urn:schemas-microsoft-com:vml" xmlns:wp14="http://schemas.microsoft.com/office/word/2010/wordprocessingDrawing" xmlns:wp="http://schemas.openxmlformats.org/drawingml/2006/wordprocessingDrawing" xmlns:w10="urn:schemas-microsoft-com:office:word" xmlns:w="http://schemas.openxmlformats.org/wordprocessingml/2006/main" xmlns:w14="http://schemas.microsoft.com/office/word/2010/wordml" xmlns:w15="http://schemas.microsoft.com/office/word/2012/wordml" xmlns:w16cex="http://schemas.microsoft.com/office/word/2018/wordml/cex" xmlns:w16cid="http://schemas.microsoft.com/office/word/2016/wordml/cid" xmlns:w16="http://schemas.microsoft.com/office/word/2018/wordml" xmlns:w16du="http://schemas.microsoft.com/office/word/2023/wordml/word16du" xmlns:w16sdtdh="http://schemas.microsoft.com/office/word/2020/wordml/sdtdatahash" xmlns:w16se="http://schemas.microsoft.com/office/word/2015/wordml/symex" xmlns:wpg="http://schemas.microsoft.com/office/word/2010/wordprocessingGroup" xmlns:wpi="http://schemas.microsoft.com/office/word/2010/wordprocessingInk" xmlns:wne="http://schemas.microsoft.com/office/word/2006/wordml" xmlns:wps="http://schemas.microsoft.com/office/word/2010/wordprocessingShape" mc:Ignorable="w14 w15 w16se w16cid w16 w16cex w16sdtdh w16du wp14">
   <w:body>
     <w:p>
       <w:pPr>
@@ -24,6 +24,7 @@
       <w:r>
         <w:rPr>
           <w:szCs w:val="40"/>
+          <w:lang w:val="ru-RU"/>
         </w:rPr>
         <w:t xml:space="preserve">: </w:t>
       </w:r>
@@ -42,7 +43,16 @@
           <w:noProof/>
           <w:szCs w:val="40"/>
         </w:rPr>
-        <w:t xml:space="preserve">C# </w:t>
+        <w:t>C</w:t>
+      </w:r>
+      <w:r>
+        <w:rPr>
+          <w:bCs/>
+          <w:noProof/>
+          <w:szCs w:val="40"/>
+          <w:lang w:val="ru-RU"/>
+        </w:rPr>
+        <w:t xml:space="preserve"># </w:t>
       </w:r>
       <w:r>
         <w:rPr>
@@ -93,7 +103,27 @@
         <w:rPr>
           <w:noProof/>
         </w:rPr>
-        <w:t xml:space="preserve">SoftUni DB </w:t>
+        <w:t>SoftUni</w:t>
+      </w:r>
+      <w:r>
+        <w:rPr>
+          <w:noProof/>
+          <w:lang w:val="bg-BG"/>
+        </w:rPr>
+        <w:t xml:space="preserve"> </w:t>
+      </w:r>
+      <w:r>
+        <w:rPr>
+          <w:noProof/>
+        </w:rPr>
+        <w:t>DB</w:t>
+      </w:r>
+      <w:r>
+        <w:rPr>
+          <w:noProof/>
+          <w:lang w:val="bg-BG"/>
+        </w:rPr>
+        <w:t xml:space="preserve"> </w:t>
       </w:r>
       <w:r>
         <w:rPr>
@@ -106,7 +136,40 @@
         <w:rPr>
           <w:noProof/>
         </w:rPr>
-        <w:t>SQL Management Studio (</w:t>
+        <w:t>SQL</w:t>
+      </w:r>
+      <w:r>
+        <w:rPr>
+          <w:noProof/>
+          <w:lang w:val="bg-BG"/>
+        </w:rPr>
+        <w:t xml:space="preserve"> </w:t>
+      </w:r>
+      <w:r>
+        <w:rPr>
+          <w:noProof/>
+        </w:rPr>
+        <w:t>Management</w:t>
+      </w:r>
+      <w:r>
+        <w:rPr>
+          <w:noProof/>
+          <w:lang w:val="bg-BG"/>
+        </w:rPr>
+        <w:t xml:space="preserve"> </w:t>
+      </w:r>
+      <w:r>
+        <w:rPr>
+          <w:noProof/>
+        </w:rPr>
+        <w:t>Studio</w:t>
+      </w:r>
+      <w:r>
+        <w:rPr>
+          <w:noProof/>
+          <w:lang w:val="bg-BG"/>
+        </w:rPr>
+        <w:t xml:space="preserve"> (</w:t>
       </w:r>
       <w:r>
         <w:rPr>
@@ -118,6 +181,7 @@
       <w:r>
         <w:rPr>
           <w:noProof/>
+          <w:lang w:val="bg-BG"/>
         </w:rPr>
         <w:t xml:space="preserve">), </w:t>
       </w:r>
@@ -147,12 +211,21 @@
         <w:rPr>
           <w:b/>
           <w:noProof/>
-        </w:rPr>
-        <w:t>.sql</w:t>
-      </w:r>
-      <w:r>
-        <w:rPr>
-          <w:noProof/>
+          <w:lang w:val="bg-BG"/>
+        </w:rPr>
+        <w:t>.</w:t>
+      </w:r>
+      <w:r>
+        <w:rPr>
+          <w:b/>
+          <w:noProof/>
+        </w:rPr>
+        <w:t>sql</w:t>
+      </w:r>
+      <w:r>
+        <w:rPr>
+          <w:noProof/>
+          <w:lang w:val="bg-BG"/>
         </w:rPr>
         <w:t xml:space="preserve"> </w:t>
       </w:r>
@@ -166,6 +239,7 @@
       <w:r>
         <w:rPr>
           <w:noProof/>
+          <w:lang w:val="bg-BG"/>
         </w:rPr>
         <w:t>.</w:t>
       </w:r>
@@ -258,16 +332,35 @@
       </w:r>
       <w:r>
         <w:rPr>
+          <w:lang w:val="ru-RU"/>
+        </w:rPr>
+        <w:t>-</w:t>
+      </w:r>
+      <w:r>
+        <w:rPr>
           <w:lang w:val="en-US"/>
         </w:rPr>
-        <w:t xml:space="preserve">-First </w:t>
+        <w:t>First</w:t>
+      </w:r>
+      <w:r>
+        <w:rPr>
+          <w:lang w:val="ru-RU"/>
+        </w:rPr>
+        <w:t xml:space="preserve"> </w:t>
       </w:r>
       <w:r>
         <w:rPr>
           <w:noProof/>
           <w:lang w:val="en-US"/>
         </w:rPr>
-        <w:t xml:space="preserve">ORM </w:t>
+        <w:t>ORM</w:t>
+      </w:r>
+      <w:r>
+        <w:rPr>
+          <w:noProof/>
+          <w:lang w:val="ru-RU"/>
+        </w:rPr>
+        <w:t xml:space="preserve"> </w:t>
       </w:r>
       <w:r>
         <w:t>модел на база данни</w:t>
@@ -284,9 +377,20 @@
         <w:rPr>
           <w:lang w:val="bg-BG"/>
         </w:rPr>
-        <w:t>Моделирайте съществуващата база данни</w:t>
-      </w:r>
-      <w:r>
+        <w:t xml:space="preserve">Моделирайте </w:t>
+      </w:r>
+      <w:r>
+        <w:rPr>
+          <w:b/>
+          <w:bCs/>
+          <w:lang w:val="bg-BG"/>
+        </w:rPr>
+        <w:t>съществуващата база данни</w:t>
+      </w:r>
+      <w:r>
+        <w:rPr>
+          <w:lang w:val="bg-BG"/>
+        </w:rPr>
         <w:t xml:space="preserve">, </w:t>
       </w:r>
       <w:r>
@@ -300,13 +404,31 @@
           <w:b/>
           <w:color w:val="000000" w:themeColor="text1"/>
         </w:rPr>
-        <w:t>Database First</w:t>
-      </w:r>
-      <w:r>
+        <w:t>Database</w:t>
+      </w:r>
+      <w:r>
+        <w:rPr>
+          <w:b/>
+          <w:color w:val="000000" w:themeColor="text1"/>
+          <w:lang w:val="bg-BG"/>
+        </w:rPr>
         <w:t xml:space="preserve"> </w:t>
       </w:r>
       <w:r>
         <w:rPr>
+          <w:b/>
+          <w:color w:val="000000" w:themeColor="text1"/>
+        </w:rPr>
+        <w:t>First</w:t>
+      </w:r>
+      <w:r>
+        <w:rPr>
+          <w:lang w:val="bg-BG"/>
+        </w:rPr>
+        <w:t xml:space="preserve"> </w:t>
+      </w:r>
+      <w:r>
+        <w:rPr>
           <w:lang w:val="bg-BG"/>
         </w:rPr>
         <w:t xml:space="preserve">в </w:t>
@@ -316,9 +438,42 @@
           <w:b/>
           <w:bCs/>
         </w:rPr>
-        <w:t>Entity Framework Core</w:t>
-      </w:r>
-      <w:r>
+        <w:t>Entity</w:t>
+      </w:r>
+      <w:r>
+        <w:rPr>
+          <w:b/>
+          <w:bCs/>
+          <w:lang w:val="bg-BG"/>
+        </w:rPr>
+        <w:t xml:space="preserve"> </w:t>
+      </w:r>
+      <w:r>
+        <w:rPr>
+          <w:b/>
+          <w:bCs/>
+        </w:rPr>
+        <w:t>Framework</w:t>
+      </w:r>
+      <w:r>
+        <w:rPr>
+          <w:b/>
+          <w:bCs/>
+          <w:lang w:val="bg-BG"/>
+        </w:rPr>
+        <w:t xml:space="preserve"> </w:t>
+      </w:r>
+      <w:r>
+        <w:rPr>
+          <w:b/>
+          <w:bCs/>
+        </w:rPr>
+        <w:t>Core</w:t>
+      </w:r>
+      <w:r>
+        <w:rPr>
+          <w:lang w:val="bg-BG"/>
+        </w:rPr>
         <w:t>.</w:t>
       </w:r>
     </w:p>
@@ -352,6 +507,7 @@
           <w:color w:val="8F400B"/>
           <w:sz w:val="32"/>
           <w:szCs w:val="32"/>
+          <w:lang w:val="ru-RU"/>
         </w:rPr>
         <w:t>.</w:t>
       </w:r>
@@ -364,17 +520,19 @@
           <w:sz w:val="32"/>
           <w:szCs w:val="32"/>
         </w:rPr>
-        <w:t xml:space="preserve">NET </w:t>
+        <w:t>NET</w:t>
       </w:r>
       <w:r>
         <w:rPr>
           <w:rFonts w:eastAsiaTheme="majorEastAsia" w:cstheme="majorBidi"/>
           <w:b/>
+          <w:noProof/>
           <w:color w:val="8F400B"/>
           <w:sz w:val="32"/>
           <w:szCs w:val="32"/>
-        </w:rPr>
-        <w:t xml:space="preserve">Core </w:t>
+          <w:lang w:val="ru-RU"/>
+        </w:rPr>
+        <w:t xml:space="preserve"> </w:t>
       </w:r>
       <w:r>
         <w:rPr>
@@ -383,6 +541,27 @@
           <w:color w:val="8F400B"/>
           <w:sz w:val="32"/>
           <w:szCs w:val="32"/>
+        </w:rPr>
+        <w:t>Core</w:t>
+      </w:r>
+      <w:r>
+        <w:rPr>
+          <w:rFonts w:eastAsiaTheme="majorEastAsia" w:cstheme="majorBidi"/>
+          <w:b/>
+          <w:color w:val="8F400B"/>
+          <w:sz w:val="32"/>
+          <w:szCs w:val="32"/>
+          <w:lang w:val="ru-RU"/>
+        </w:rPr>
+        <w:t xml:space="preserve"> </w:t>
+      </w:r>
+      <w:r>
+        <w:rPr>
+          <w:rFonts w:eastAsiaTheme="majorEastAsia" w:cstheme="majorBidi"/>
+          <w:b/>
+          <w:color w:val="8F400B"/>
+          <w:sz w:val="32"/>
+          <w:szCs w:val="32"/>
           <w:lang w:val="bg-BG"/>
         </w:rPr>
         <w:t>приложение</w:t>
@@ -421,6 +600,7 @@
       <w:r>
         <w:rPr>
           <w:noProof/>
+          <w:lang w:val="ru-RU"/>
         </w:rPr>
         <w:t xml:space="preserve">, </w:t>
       </w:r>
@@ -436,11 +616,27 @@
           <w:b/>
           <w:noProof/>
         </w:rPr>
-        <w:t>Package Manager</w:t>
-      </w:r>
-      <w:r>
-        <w:rPr>
-          <w:noProof/>
+        <w:t>Package</w:t>
+      </w:r>
+      <w:r>
+        <w:rPr>
+          <w:b/>
+          <w:noProof/>
+          <w:lang w:val="ru-RU"/>
+        </w:rPr>
+        <w:t xml:space="preserve"> </w:t>
+      </w:r>
+      <w:r>
+        <w:rPr>
+          <w:b/>
+          <w:noProof/>
+        </w:rPr>
+        <w:t>Manager</w:t>
+      </w:r>
+      <w:r>
+        <w:rPr>
+          <w:noProof/>
+          <w:lang w:val="ru-RU"/>
         </w:rPr>
         <w:t xml:space="preserve">  </w:t>
       </w:r>
@@ -455,6 +651,7 @@
       <w:r>
         <w:rPr>
           <w:noProof/>
+          <w:lang w:val="ru-RU"/>
         </w:rPr>
         <w:t>:</w:t>
       </w:r>
@@ -663,6 +860,7 @@
       <w:r>
         <w:rPr>
           <w:noProof/>
+          <w:lang w:val="ru-RU"/>
         </w:rPr>
         <w:t xml:space="preserve">, </w:t>
       </w:r>
@@ -691,6 +889,7 @@
       <w:r>
         <w:rPr>
           <w:noProof/>
+          <w:lang w:val="ru-RU"/>
         </w:rPr>
         <w:t>:</w:t>
       </w:r>
@@ -769,6 +968,7 @@
       <w:r>
         <w:rPr>
           <w:noProof/>
+          <w:lang w:val="ru-RU"/>
         </w:rPr>
         <w:t xml:space="preserve">: </w:t>
       </w:r>
@@ -784,7 +984,30 @@
           <w:b/>
           <w:noProof/>
         </w:rPr>
-        <w:t xml:space="preserve">Package Manager </w:t>
+        <w:t>Package</w:t>
+      </w:r>
+      <w:r>
+        <w:rPr>
+          <w:b/>
+          <w:noProof/>
+          <w:lang w:val="ru-RU"/>
+        </w:rPr>
+        <w:t xml:space="preserve"> </w:t>
+      </w:r>
+      <w:r>
+        <w:rPr>
+          <w:b/>
+          <w:noProof/>
+        </w:rPr>
+        <w:t>Manager</w:t>
+      </w:r>
+      <w:r>
+        <w:rPr>
+          <w:b/>
+          <w:noProof/>
+          <w:lang w:val="ru-RU"/>
+        </w:rPr>
+        <w:t xml:space="preserve"> </w:t>
       </w:r>
       <w:r>
         <w:rPr>
@@ -812,6 +1035,7 @@
       <w:r>
         <w:rPr>
           <w:noProof/>
+          <w:lang w:val="ru-RU"/>
         </w:rPr>
         <w:t xml:space="preserve">, </w:t>
       </w:r>
@@ -833,6 +1057,7 @@
       <w:r>
         <w:rPr>
           <w:noProof/>
+          <w:lang w:val="ru-RU"/>
         </w:rPr>
         <w:t xml:space="preserve">, </w:t>
       </w:r>
@@ -846,6 +1071,7 @@
       <w:r>
         <w:rPr>
           <w:noProof/>
+          <w:lang w:val="ru-RU"/>
         </w:rPr>
         <w:t>:</w:t>
       </w:r>
@@ -992,6 +1218,7 @@
       <w:r>
         <w:rPr>
           <w:noProof/>
+          <w:lang w:val="ru-RU"/>
         </w:rPr>
         <w:t xml:space="preserve">, </w:t>
       </w:r>
@@ -1005,6 +1232,7 @@
       <w:r>
         <w:rPr>
           <w:noProof/>
+          <w:lang w:val="ru-RU"/>
         </w:rPr>
         <w:t xml:space="preserve">, </w:t>
       </w:r>
@@ -1040,6 +1268,7 @@
       <w:r>
         <w:rPr>
           <w:noProof/>
+          <w:lang w:val="ru-RU"/>
         </w:rPr>
         <w:t xml:space="preserve"> </w:t>
       </w:r>
@@ -1068,6 +1297,7 @@
       <w:r>
         <w:rPr>
           <w:noProof/>
+          <w:lang w:val="ru-RU"/>
         </w:rPr>
         <w:t xml:space="preserve"> </w:t>
       </w:r>
@@ -1082,6 +1312,7 @@
       <w:r>
         <w:rPr>
           <w:noProof/>
+          <w:lang w:val="ru-RU"/>
         </w:rPr>
         <w:t>.</w:t>
       </w:r>
@@ -1120,7 +1351,7 @@
           <w:sz w:val="32"/>
           <w:szCs w:val="32"/>
         </w:rPr>
-        <w:t xml:space="preserve">EF </w:t>
+        <w:t>EF</w:t>
       </w:r>
       <w:r>
         <w:rPr>
@@ -1130,6 +1361,18 @@
           <w:color w:val="8F400B"/>
           <w:sz w:val="32"/>
           <w:szCs w:val="32"/>
+          <w:lang w:val="ru-RU"/>
+        </w:rPr>
+        <w:t xml:space="preserve"> </w:t>
+      </w:r>
+      <w:r>
+        <w:rPr>
+          <w:rFonts w:eastAsiaTheme="majorEastAsia" w:cstheme="majorBidi"/>
+          <w:b/>
+          <w:noProof/>
+          <w:color w:val="8F400B"/>
+          <w:sz w:val="32"/>
+          <w:szCs w:val="32"/>
           <w:lang w:val="bg-BG"/>
         </w:rPr>
         <w:t>модел на данни от съществуваща БД</w:t>
@@ -1206,6 +1449,7 @@
       <w:r>
         <w:rPr>
           <w:noProof/>
+          <w:lang w:val="ru-RU"/>
         </w:rPr>
         <w:t xml:space="preserve">. </w:t>
       </w:r>
@@ -1421,6 +1665,7 @@
       <w:r>
         <w:rPr>
           <w:noProof/>
+          <w:lang w:val="ru-RU"/>
         </w:rPr>
         <w:t xml:space="preserve"> </w:t>
       </w:r>
@@ -1435,7 +1680,40 @@
         <w:rPr>
           <w:noProof/>
         </w:rPr>
-        <w:t xml:space="preserve">MS SQL Server </w:t>
+        <w:t>MS</w:t>
+      </w:r>
+      <w:r>
+        <w:rPr>
+          <w:noProof/>
+          <w:lang w:val="ru-RU"/>
+        </w:rPr>
+        <w:t xml:space="preserve"> </w:t>
+      </w:r>
+      <w:r>
+        <w:rPr>
+          <w:noProof/>
+        </w:rPr>
+        <w:t>SQL</w:t>
+      </w:r>
+      <w:r>
+        <w:rPr>
+          <w:noProof/>
+          <w:lang w:val="ru-RU"/>
+        </w:rPr>
+        <w:t xml:space="preserve"> </w:t>
+      </w:r>
+      <w:r>
+        <w:rPr>
+          <w:noProof/>
+        </w:rPr>
+        <w:t>Server</w:t>
+      </w:r>
+      <w:r>
+        <w:rPr>
+          <w:noProof/>
+          <w:lang w:val="ru-RU"/>
+        </w:rPr>
+        <w:t xml:space="preserve"> </w:t>
       </w:r>
       <w:r>
         <w:rPr>
@@ -1447,18 +1725,21 @@
       <w:r>
         <w:rPr>
           <w:noProof/>
+          <w:lang w:val="ru-RU"/>
         </w:rPr>
         <w:t>"</w:t>
       </w:r>
       <w:r>
         <w:rPr>
           <w:rStyle w:val="CodeChar"/>
+          <w:lang w:val="ru-RU"/>
         </w:rPr>
         <w:t>.</w:t>
       </w:r>
       <w:r>
         <w:rPr>
           <w:noProof/>
+          <w:lang w:val="ru-RU"/>
         </w:rPr>
         <w:t>".</w:t>
       </w:r>
@@ -1489,6 +1770,7 @@
       <w:r>
         <w:rPr>
           <w:noProof/>
+          <w:lang w:val="ru-RU"/>
         </w:rPr>
         <w:t xml:space="preserve"> </w:t>
       </w:r>
@@ -1502,6 +1784,7 @@
       <w:r>
         <w:rPr>
           <w:noProof/>
+          <w:lang w:val="ru-RU"/>
         </w:rPr>
         <w:t xml:space="preserve">, </w:t>
       </w:r>
@@ -1515,6 +1798,7 @@
       <w:r>
         <w:rPr>
           <w:noProof/>
+          <w:lang w:val="ru-RU"/>
         </w:rPr>
         <w:t xml:space="preserve">, </w:t>
       </w:r>
@@ -1528,6 +1812,7 @@
       <w:r>
         <w:rPr>
           <w:noProof/>
+          <w:lang w:val="ru-RU"/>
         </w:rPr>
         <w:t xml:space="preserve">– </w:t>
       </w:r>
@@ -1541,6 +1826,7 @@
       <w:r>
         <w:rPr>
           <w:noProof/>
+          <w:lang w:val="ru-RU"/>
         </w:rPr>
         <w:t>.</w:t>
       </w:r>
@@ -1568,6 +1854,7 @@
       <w:r>
         <w:rPr>
           <w:noProof/>
+          <w:lang w:val="bg-BG"/>
         </w:rPr>
         <w:t xml:space="preserve">, </w:t>
       </w:r>
@@ -1582,7 +1869,27 @@
         <w:rPr>
           <w:noProof/>
         </w:rPr>
-        <w:t xml:space="preserve">service provider, </w:t>
+        <w:t>service</w:t>
+      </w:r>
+      <w:r>
+        <w:rPr>
+          <w:noProof/>
+          <w:lang w:val="bg-BG"/>
+        </w:rPr>
+        <w:t xml:space="preserve"> </w:t>
+      </w:r>
+      <w:r>
+        <w:rPr>
+          <w:noProof/>
+        </w:rPr>
+        <w:t>provider</w:t>
+      </w:r>
+      <w:r>
+        <w:rPr>
+          <w:noProof/>
+          <w:lang w:val="bg-BG"/>
+        </w:rPr>
+        <w:t xml:space="preserve">, </w:t>
       </w:r>
       <w:r>
         <w:rPr>
@@ -1596,11 +1903,42 @@
           <w:b/>
           <w:noProof/>
         </w:rPr>
-        <w:t>Microsoft.EntityFrameworkCore.SqlServer</w:t>
-      </w:r>
-      <w:r>
-        <w:rPr>
-          <w:noProof/>
+        <w:t>Microsoft</w:t>
+      </w:r>
+      <w:r>
+        <w:rPr>
+          <w:b/>
+          <w:noProof/>
+          <w:lang w:val="bg-BG"/>
+        </w:rPr>
+        <w:t>.</w:t>
+      </w:r>
+      <w:r>
+        <w:rPr>
+          <w:b/>
+          <w:noProof/>
+        </w:rPr>
+        <w:t>EntityFrameworkCore</w:t>
+      </w:r>
+      <w:r>
+        <w:rPr>
+          <w:b/>
+          <w:noProof/>
+          <w:lang w:val="bg-BG"/>
+        </w:rPr>
+        <w:t>.</w:t>
+      </w:r>
+      <w:r>
+        <w:rPr>
+          <w:b/>
+          <w:noProof/>
+        </w:rPr>
+        <w:t>SqlServer</w:t>
+      </w:r>
+      <w:r>
+        <w:rPr>
+          <w:noProof/>
+          <w:lang w:val="bg-BG"/>
         </w:rPr>
         <w:t>:</w:t>
       </w:r>
@@ -1654,6 +1992,7 @@
       <w:r>
         <w:rPr>
           <w:noProof/>
+          <w:lang w:val="ru-RU"/>
         </w:rPr>
         <w:t xml:space="preserve">, </w:t>
       </w:r>
@@ -1667,6 +2006,7 @@
       <w:r>
         <w:rPr>
           <w:noProof/>
+          <w:lang w:val="ru-RU"/>
         </w:rPr>
         <w:t xml:space="preserve">, </w:t>
       </w:r>
@@ -1680,6 +2020,7 @@
       <w:r>
         <w:rPr>
           <w:noProof/>
+          <w:lang w:val="ru-RU"/>
         </w:rPr>
         <w:t xml:space="preserve">, </w:t>
       </w:r>
@@ -1693,6 +2034,7 @@
       <w:r>
         <w:rPr>
           <w:noProof/>
+          <w:lang w:val="ru-RU"/>
         </w:rPr>
         <w:t>(</w:t>
       </w:r>
@@ -1706,6 +2048,7 @@
       <w:r>
         <w:rPr>
           <w:noProof/>
+          <w:lang w:val="ru-RU"/>
         </w:rPr>
         <w:t xml:space="preserve">. </w:t>
       </w:r>
@@ -1763,6 +2106,9 @@
         <w:t>Цялата команда ще изглежда така</w:t>
       </w:r>
       <w:r>
+        <w:rPr>
+          <w:lang w:val="ru-RU"/>
+        </w:rPr>
         <w:t>:</w:t>
       </w:r>
     </w:p>
@@ -1902,6 +2248,7 @@
       <w:r>
         <w:rPr>
           <w:bCs/>
+          <w:lang w:val="ru-RU"/>
         </w:rPr>
         <w:t>.</w:t>
       </w:r>
@@ -1938,15 +2285,27 @@
           <w:sz w:val="32"/>
           <w:szCs w:val="32"/>
         </w:rPr>
-        <w:t xml:space="preserve">EF </w:t>
+        <w:t>EF</w:t>
       </w:r>
       <w:r>
         <w:rPr>
           <w:rFonts w:eastAsiaTheme="majorEastAsia" w:cstheme="majorBidi"/>
           <w:b/>
+          <w:noProof/>
           <w:color w:val="8F400B"/>
           <w:sz w:val="32"/>
           <w:szCs w:val="32"/>
+          <w:lang w:val="ru-RU"/>
+        </w:rPr>
+        <w:t xml:space="preserve"> </w:t>
+      </w:r>
+      <w:r>
+        <w:rPr>
+          <w:rFonts w:eastAsiaTheme="majorEastAsia" w:cstheme="majorBidi"/>
+          <w:b/>
+          <w:color w:val="8F400B"/>
+          <w:sz w:val="32"/>
+          <w:szCs w:val="32"/>
           <w:lang w:val="bg-BG"/>
         </w:rPr>
         <w:t>модел на данни</w:t>
@@ -1960,7 +2319,31 @@
         </w:rPr>
       </w:pPr>
       <w:r>
-        <w:t xml:space="preserve">Entity Framework Core </w:t>
+        <w:t>Entity</w:t>
+      </w:r>
+      <w:r>
+        <w:rPr>
+          <w:lang w:val="ru-RU"/>
+        </w:rPr>
+        <w:t xml:space="preserve"> </w:t>
+      </w:r>
+      <w:r>
+        <w:t>Framework</w:t>
+      </w:r>
+      <w:r>
+        <w:rPr>
+          <w:lang w:val="ru-RU"/>
+        </w:rPr>
+        <w:t xml:space="preserve"> </w:t>
+      </w:r>
+      <w:r>
+        <w:t>Core</w:t>
+      </w:r>
+      <w:r>
+        <w:rPr>
+          <w:lang w:val="ru-RU"/>
+        </w:rPr>
+        <w:t xml:space="preserve"> </w:t>
       </w:r>
       <w:r>
         <w:rPr>
@@ -1979,7 +2362,14 @@
         <w:rPr>
           <w:b/>
         </w:rPr>
-        <w:t xml:space="preserve">C# </w:t>
+        <w:t>C</w:t>
+      </w:r>
+      <w:r>
+        <w:rPr>
+          <w:b/>
+          <w:lang w:val="ru-RU"/>
+        </w:rPr>
+        <w:t xml:space="preserve"># </w:t>
       </w:r>
       <w:r>
         <w:rPr>
@@ -1989,6 +2379,9 @@
         <w:t>класове</w:t>
       </w:r>
       <w:r>
+        <w:rPr>
+          <w:lang w:val="ru-RU"/>
+        </w:rPr>
         <w:t xml:space="preserve">. </w:t>
       </w:r>
       <w:r>
@@ -1998,6 +2391,9 @@
         <w:t xml:space="preserve">Но не е достатъчно добър с имената </w:t>
       </w:r>
       <w:r>
+        <w:rPr>
+          <w:lang w:val="ru-RU"/>
+        </w:rPr>
         <w:t xml:space="preserve">– </w:t>
       </w:r>
       <w:r>
@@ -2014,6 +2410,9 @@
         <w:t>множествено число</w:t>
       </w:r>
       <w:r>
+        <w:rPr>
+          <w:lang w:val="ru-RU"/>
+        </w:rPr>
         <w:t>.</w:t>
       </w:r>
     </w:p>
@@ -2039,19 +2438,50 @@
         <w:rPr>
           <w:b/>
         </w:rPr>
-        <w:t>Solution Explorer</w:t>
-      </w:r>
-      <w:r>
+        <w:t>Solution</w:t>
+      </w:r>
+      <w:r>
+        <w:rPr>
+          <w:b/>
+          <w:lang w:val="bg-BG"/>
+        </w:rPr>
         <w:t xml:space="preserve"> </w:t>
       </w:r>
       <w:r>
         <w:rPr>
+          <w:b/>
+        </w:rPr>
+        <w:t>Explorer</w:t>
+      </w:r>
+      <w:r>
+        <w:rPr>
+          <w:lang w:val="bg-BG"/>
+        </w:rPr>
+        <w:t xml:space="preserve"> </w:t>
+      </w:r>
+      <w:r>
+        <w:rPr>
           <w:lang w:val="bg-BG"/>
         </w:rPr>
         <w:t xml:space="preserve">във </w:t>
       </w:r>
       <w:r>
-        <w:t xml:space="preserve">Visual Studio, </w:t>
+        <w:t>Visual</w:t>
+      </w:r>
+      <w:r>
+        <w:rPr>
+          <w:lang w:val="bg-BG"/>
+        </w:rPr>
+        <w:t xml:space="preserve"> </w:t>
+      </w:r>
+      <w:r>
+        <w:t>Studio</w:t>
+      </w:r>
+      <w:r>
+        <w:rPr>
+          <w:lang w:val="bg-BG"/>
+        </w:rPr>
+        <w:t xml:space="preserve">, </w:t>
       </w:r>
       <w:r>
         <w:rPr>
@@ -2069,6 +2499,7 @@
       <w:r>
         <w:rPr>
           <w:noProof/>
+          <w:lang w:val="bg-BG"/>
         </w:rPr>
         <w:t xml:space="preserve"> </w:t>
       </w:r>
@@ -2085,6 +2516,9 @@
         <w:t>Models</w:t>
       </w:r>
       <w:r>
+        <w:rPr>
+          <w:lang w:val="bg-BG"/>
+        </w:rPr>
         <w:t xml:space="preserve"> </w:t>
       </w:r>
       <w:r>
@@ -2100,6 +2534,9 @@
         <w:t>Data</w:t>
       </w:r>
       <w:r>
+        <w:rPr>
+          <w:lang w:val="bg-BG"/>
+        </w:rPr>
         <w:t xml:space="preserve"> </w:t>
       </w:r>
       <w:r>
@@ -2109,6 +2546,9 @@
         <w:t>и да преименувате правилно всичките ни класове</w:t>
       </w:r>
       <w:r>
+        <w:rPr>
+          <w:lang w:val="bg-BG"/>
+        </w:rPr>
         <w:t>.</w:t>
       </w:r>
     </w:p>
@@ -2141,12 +2581,33 @@
         <w:rPr>
           <w:b/>
         </w:rPr>
-        <w:t xml:space="preserve">right click </w:t>
+        <w:t>right</w:t>
+      </w:r>
+      <w:r>
+        <w:rPr>
+          <w:b/>
+          <w:lang w:val="bg-BG"/>
+        </w:rPr>
+        <w:t xml:space="preserve"> </w:t>
+      </w:r>
+      <w:r>
+        <w:rPr>
+          <w:b/>
+        </w:rPr>
+        <w:t>click</w:t>
+      </w:r>
+      <w:r>
+        <w:rPr>
+          <w:b/>
+          <w:lang w:val="bg-BG"/>
+        </w:rPr>
+        <w:t xml:space="preserve"> </w:t>
       </w:r>
       <w:r>
         <w:rPr>
           <w:rFonts w:cstheme="minorHAnsi"/>
           <w:b/>
+          <w:lang w:val="bg-BG"/>
         </w:rPr>
         <w:t xml:space="preserve">→ </w:t>
       </w:r>
@@ -2154,6 +2615,7 @@
         <w:rPr>
           <w:rFonts w:cstheme="minorHAnsi"/>
           <w:bCs/>
+          <w:lang w:val="bg-BG"/>
         </w:rPr>
         <w:t>[</w:t>
       </w:r>
@@ -2168,10 +2630,14 @@
         <w:rPr>
           <w:rFonts w:cstheme="minorHAnsi"/>
           <w:bCs/>
+          <w:lang w:val="bg-BG"/>
         </w:rPr>
         <w:t>]</w:t>
       </w:r>
       <w:r>
+        <w:rPr>
+          <w:lang w:val="bg-BG"/>
+        </w:rPr>
         <w:t xml:space="preserve"> </w:t>
       </w:r>
       <w:r>
@@ -2183,6 +2649,7 @@
       <w:r>
         <w:rPr>
           <w:rFonts w:cstheme="minorHAnsi"/>
+          <w:lang w:val="bg-BG"/>
         </w:rPr>
         <w:t>[</w:t>
       </w:r>
@@ -2191,16 +2658,28 @@
           <w:rFonts w:cstheme="minorHAnsi"/>
           <w:b/>
         </w:rPr>
-        <w:t>F2</w:t>
+        <w:t>F</w:t>
+      </w:r>
+      <w:r>
+        <w:rPr>
+          <w:rFonts w:cstheme="minorHAnsi"/>
+          <w:b/>
+          <w:lang w:val="bg-BG"/>
+        </w:rPr>
+        <w:t>2</w:t>
       </w:r>
       <w:r>
         <w:rPr>
           <w:rFonts w:cstheme="minorHAnsi"/>
           <w:bCs/>
+          <w:lang w:val="bg-BG"/>
         </w:rPr>
         <w:t>]</w:t>
       </w:r>
       <w:r>
+        <w:rPr>
+          <w:lang w:val="bg-BG"/>
+        </w:rPr>
         <w:t xml:space="preserve"> </w:t>
       </w:r>
       <w:r>
@@ -2212,6 +2691,7 @@
       <w:r>
         <w:rPr>
           <w:rFonts w:cstheme="minorHAnsi"/>
+          <w:lang w:val="bg-BG"/>
         </w:rPr>
         <w:t>[</w:t>
       </w:r>
@@ -2227,10 +2707,14 @@
         <w:rPr>
           <w:rFonts w:cstheme="minorHAnsi"/>
           <w:bCs/>
+          <w:lang w:val="bg-BG"/>
         </w:rPr>
         <w:t>]</w:t>
       </w:r>
       <w:r>
+        <w:rPr>
+          <w:lang w:val="bg-BG"/>
+        </w:rPr>
         <w:t xml:space="preserve"> </w:t>
       </w:r>
       <w:r>
@@ -2253,6 +2737,9 @@
         <w:t xml:space="preserve"> след всеки клас</w:t>
       </w:r>
       <w:r>
+        <w:rPr>
+          <w:lang w:val="bg-BG"/>
+        </w:rPr>
         <w:t>:</w:t>
       </w:r>
     </w:p>
@@ -2342,7 +2829,22 @@
         <w:t xml:space="preserve">По този начин </w:t>
       </w:r>
       <w:r>
-        <w:t xml:space="preserve">Visual Studio </w:t>
+        <w:t>Visual</w:t>
+      </w:r>
+      <w:r>
+        <w:rPr>
+          <w:lang w:val="ru-RU"/>
+        </w:rPr>
+        <w:t xml:space="preserve"> </w:t>
+      </w:r>
+      <w:r>
+        <w:t>Studio</w:t>
+      </w:r>
+      <w:r>
+        <w:rPr>
+          <w:lang w:val="ru-RU"/>
+        </w:rPr>
+        <w:t xml:space="preserve"> </w:t>
       </w:r>
       <w:r>
         <w:rPr>
@@ -2371,6 +2873,9 @@
         <w:t>класовете навсякъде</w:t>
       </w:r>
       <w:r>
+        <w:rPr>
+          <w:lang w:val="ru-RU"/>
+        </w:rPr>
         <w:t xml:space="preserve">, </w:t>
       </w:r>
       <w:r>
@@ -2380,6 +2885,9 @@
         <w:t>където са използвани</w:t>
       </w:r>
       <w:r>
+        <w:rPr>
+          <w:lang w:val="ru-RU"/>
+        </w:rPr>
         <w:t>.</w:t>
       </w:r>
     </w:p>
@@ -2397,6 +2905,9 @@
         <w:t>Резултатът трябва да изглежда така</w:t>
       </w:r>
       <w:r>
+        <w:rPr>
+          <w:lang w:val="ru-RU"/>
+        </w:rPr>
         <w:t>:</w:t>
       </w:r>
     </w:p>
@@ -2493,7 +3004,22 @@
         <w:t xml:space="preserve">Не забравяйте да коригирате </w:t>
       </w:r>
       <w:r>
-        <w:t xml:space="preserve">namespace-a </w:t>
+        <w:t>namespace</w:t>
+      </w:r>
+      <w:r>
+        <w:rPr>
+          <w:lang w:val="ru-RU"/>
+        </w:rPr>
+        <w:t>-</w:t>
+      </w:r>
+      <w:r>
+        <w:t>a</w:t>
+      </w:r>
+      <w:r>
+        <w:rPr>
+          <w:lang w:val="ru-RU"/>
+        </w:rPr>
+        <w:t xml:space="preserve"> </w:t>
       </w:r>
       <w:r>
         <w:rPr>
@@ -2509,6 +3035,9 @@
         <w:t>SoftUniContext</w:t>
       </w:r>
       <w:r>
+        <w:rPr>
+          <w:lang w:val="ru-RU"/>
+        </w:rPr>
         <w:t xml:space="preserve">, </w:t>
       </w:r>
       <w:r>
@@ -2518,6 +3047,9 @@
         <w:t>след като го преместите</w:t>
       </w:r>
       <w:r>
+        <w:rPr>
+          <w:lang w:val="ru-RU"/>
+        </w:rPr>
         <w:t xml:space="preserve">, </w:t>
       </w:r>
       <w:r>
@@ -2527,7 +3059,13 @@
         <w:t xml:space="preserve">и добавете референция към </w:t>
       </w:r>
       <w:r>
-        <w:t>namespace-</w:t>
+        <w:t>namespace</w:t>
+      </w:r>
+      <w:r>
+        <w:rPr>
+          <w:lang w:val="ru-RU"/>
+        </w:rPr>
+        <w:t>-</w:t>
       </w:r>
       <w:r>
         <w:rPr>
@@ -2542,6 +3080,9 @@
         <w:t>Models</w:t>
       </w:r>
       <w:r>
+        <w:rPr>
+          <w:lang w:val="ru-RU"/>
+        </w:rPr>
         <w:t>:</w:t>
       </w:r>
     </w:p>
@@ -2559,6 +3100,9 @@
         <w:t>Уверете се</w:t>
       </w:r>
       <w:r>
+        <w:rPr>
+          <w:lang w:val="ru-RU"/>
+        </w:rPr>
         <w:t xml:space="preserve">, </w:t>
       </w:r>
       <w:r>
@@ -2572,12 +3116,20 @@
           <w:b/>
           <w:bCs/>
         </w:rPr>
-        <w:t>namespace-</w:t>
+        <w:t>namespace</w:t>
       </w:r>
       <w:r>
         <w:rPr>
           <w:b/>
           <w:bCs/>
+          <w:lang w:val="ru-RU"/>
+        </w:rPr>
+        <w:t>-</w:t>
+      </w:r>
+      <w:r>
+        <w:rPr>
+          <w:b/>
+          <w:bCs/>
           <w:lang w:val="bg-BG"/>
         </w:rPr>
         <w:t>и</w:t>
@@ -2602,6 +3154,9 @@
         <w:t xml:space="preserve"> като тези</w:t>
       </w:r>
       <w:r>
+        <w:rPr>
+          <w:lang w:val="ru-RU"/>
+        </w:rPr>
         <w:t>:</w:t>
       </w:r>
     </w:p>
@@ -2673,7 +3228,14 @@
         <w:rPr>
           <w:noProof/>
         </w:rPr>
-        <w:t xml:space="preserve">NuGet </w:t>
+        <w:t>NuGet</w:t>
+      </w:r>
+      <w:r>
+        <w:rPr>
+          <w:noProof/>
+          <w:lang w:val="ru-RU"/>
+        </w:rPr>
+        <w:t xml:space="preserve"> </w:t>
       </w:r>
       <w:r>
         <w:rPr>
@@ -2696,6 +3258,9 @@
         <w:t>И накрая</w:t>
       </w:r>
       <w:r>
+        <w:rPr>
+          <w:lang w:val="ru-RU"/>
+        </w:rPr>
         <w:t xml:space="preserve">, </w:t>
       </w:r>
       <w:r>
@@ -2719,6 +3284,9 @@
         <w:t xml:space="preserve"> пакетите</w:t>
       </w:r>
       <w:r>
+        <w:rPr>
+          <w:lang w:val="ru-RU"/>
+        </w:rPr>
         <w:t xml:space="preserve">, </w:t>
       </w:r>
       <w:r>
@@ -2728,6 +3296,9 @@
         <w:t>които вече няма да използваме</w:t>
       </w:r>
       <w:r>
+        <w:rPr>
+          <w:lang w:val="ru-RU"/>
+        </w:rPr>
         <w:t xml:space="preserve">, </w:t>
       </w:r>
       <w:r>
@@ -2747,6 +3318,7 @@
       <w:r>
         <w:rPr>
           <w:noProof/>
+          <w:lang w:val="ru-RU"/>
         </w:rPr>
         <w:t xml:space="preserve"> </w:t>
       </w:r>
@@ -2761,12 +3333,35 @@
           <w:b/>
           <w:bCs/>
         </w:rPr>
-        <w:t>package manager-</w:t>
+        <w:t>package</w:t>
       </w:r>
       <w:r>
         <w:rPr>
           <w:b/>
           <w:bCs/>
+          <w:lang w:val="ru-RU"/>
+        </w:rPr>
+        <w:t xml:space="preserve"> </w:t>
+      </w:r>
+      <w:r>
+        <w:rPr>
+          <w:b/>
+          <w:bCs/>
+        </w:rPr>
+        <w:t>manager</w:t>
+      </w:r>
+      <w:r>
+        <w:rPr>
+          <w:b/>
+          <w:bCs/>
+          <w:lang w:val="ru-RU"/>
+        </w:rPr>
+        <w:t>-</w:t>
+      </w:r>
+      <w:r>
+        <w:rPr>
+          <w:b/>
+          <w:bCs/>
           <w:lang w:val="bg-BG"/>
         </w:rPr>
         <w:t>а</w:t>
@@ -2786,6 +3381,9 @@
         <w:t>команди</w:t>
       </w:r>
       <w:r>
+        <w:rPr>
+          <w:lang w:val="ru-RU"/>
+        </w:rPr>
         <w:t>:</w:t>
       </w:r>
     </w:p>
@@ -2867,6 +3465,7 @@
           <w:bCs/>
           <w:noProof/>
           <w:color w:val="000000"/>
+          <w:lang w:val="bg-BG"/>
         </w:rPr>
         <w:t xml:space="preserve"> </w:t>
       </w:r>
@@ -2887,6 +3486,7 @@
           <w:bCs/>
           <w:noProof/>
           <w:color w:val="000000"/>
+          <w:lang w:val="bg-BG"/>
         </w:rPr>
         <w:t xml:space="preserve"> </w:t>
       </w:r>
@@ -2907,14 +3507,79 @@
           <w:bCs/>
           <w:noProof/>
           <w:color w:val="000000"/>
-        </w:rPr>
-        <w:t xml:space="preserve"> FindEmployeesWithJobTitle(SoftUniContext context)</w:t>
+          <w:lang w:val="bg-BG"/>
+        </w:rPr>
+        <w:t xml:space="preserve"> </w:t>
+      </w:r>
+      <w:r>
+        <w:rPr>
+          <w:rFonts w:ascii="Consolas" w:hAnsi="Consolas" w:cs="Consolas"/>
+          <w:b/>
+          <w:bCs/>
+          <w:noProof/>
+          <w:color w:val="000000"/>
+        </w:rPr>
+        <w:t>FindEmployeesWithJobTitle</w:t>
+      </w:r>
+      <w:r>
+        <w:rPr>
+          <w:rFonts w:ascii="Consolas" w:hAnsi="Consolas" w:cs="Consolas"/>
+          <w:b/>
+          <w:bCs/>
+          <w:noProof/>
+          <w:color w:val="000000"/>
+          <w:lang w:val="bg-BG"/>
+        </w:rPr>
+        <w:t>(</w:t>
+      </w:r>
+      <w:r>
+        <w:rPr>
+          <w:rFonts w:ascii="Consolas" w:hAnsi="Consolas" w:cs="Consolas"/>
+          <w:b/>
+          <w:bCs/>
+          <w:noProof/>
+          <w:color w:val="000000"/>
+        </w:rPr>
+        <w:t>SoftUniContext</w:t>
+      </w:r>
+      <w:r>
+        <w:rPr>
+          <w:rFonts w:ascii="Consolas" w:hAnsi="Consolas" w:cs="Consolas"/>
+          <w:b/>
+          <w:bCs/>
+          <w:noProof/>
+          <w:color w:val="000000"/>
+          <w:lang w:val="bg-BG"/>
+        </w:rPr>
+        <w:t xml:space="preserve"> </w:t>
+      </w:r>
+      <w:r>
+        <w:rPr>
+          <w:rFonts w:ascii="Consolas" w:hAnsi="Consolas" w:cs="Consolas"/>
+          <w:b/>
+          <w:bCs/>
+          <w:noProof/>
+          <w:color w:val="000000"/>
+        </w:rPr>
+        <w:t>context</w:t>
+      </w:r>
+      <w:r>
+        <w:rPr>
+          <w:rFonts w:ascii="Consolas" w:hAnsi="Consolas" w:cs="Consolas"/>
+          <w:b/>
+          <w:bCs/>
+          <w:noProof/>
+          <w:color w:val="000000"/>
+          <w:lang w:val="bg-BG"/>
+        </w:rPr>
+        <w:t>)</w:t>
       </w:r>
       <w:r>
         <w:rPr>
           <w:rFonts w:cstheme="minorHAnsi"/>
           <w:noProof/>
           <w:color w:val="000000"/>
+          <w:lang w:val="bg-BG"/>
         </w:rPr>
         <w:t xml:space="preserve"> </w:t>
       </w:r>
@@ -2934,6 +3599,7 @@
       <w:r>
         <w:rPr>
           <w:bCs/>
+          <w:lang w:val="bg-BG"/>
         </w:rPr>
         <w:t xml:space="preserve">, </w:t>
       </w:r>
@@ -2949,14 +3615,32 @@
           <w:b/>
           <w:bCs/>
         </w:rPr>
-        <w:t>First Name</w:t>
-      </w:r>
-      <w:r>
+        <w:t>First</w:t>
+      </w:r>
+      <w:r>
+        <w:rPr>
+          <w:b/>
+          <w:bCs/>
+          <w:lang w:val="bg-BG"/>
+        </w:rPr>
         <w:t xml:space="preserve"> </w:t>
       </w:r>
       <w:r>
         <w:rPr>
+          <w:b/>
           <w:bCs/>
+        </w:rPr>
+        <w:t>Name</w:t>
+      </w:r>
+      <w:r>
+        <w:rPr>
+          <w:lang w:val="bg-BG"/>
+        </w:rPr>
+        <w:t xml:space="preserve"> </w:t>
+      </w:r>
+      <w:r>
+        <w:rPr>
+          <w:bCs/>
           <w:lang w:val="bg-BG"/>
         </w:rPr>
         <w:t xml:space="preserve">на всички служители с </w:t>
@@ -2966,11 +3650,27 @@
           <w:b/>
           <w:bCs/>
         </w:rPr>
-        <w:t>Job Title</w:t>
-      </w:r>
-      <w:r>
-        <w:rPr>
+        <w:t>Job</w:t>
+      </w:r>
+      <w:r>
+        <w:rPr>
+          <w:b/>
           <w:bCs/>
+          <w:lang w:val="bg-BG"/>
+        </w:rPr>
+        <w:t xml:space="preserve"> </w:t>
+      </w:r>
+      <w:r>
+        <w:rPr>
+          <w:b/>
+          <w:bCs/>
+        </w:rPr>
+        <w:t>Title</w:t>
+      </w:r>
+      <w:r>
+        <w:rPr>
+          <w:bCs/>
+          <w:lang w:val="bg-BG"/>
         </w:rPr>
         <w:t xml:space="preserve">, </w:t>
       </w:r>
@@ -2985,12 +3685,44 @@
         <w:rPr>
           <w:b/>
           <w:bCs/>
-        </w:rPr>
-        <w:t>“Design Engineer”</w:t>
-      </w:r>
-      <w:r>
-        <w:rPr>
+          <w:lang w:val="bg-BG"/>
+        </w:rPr>
+        <w:t>“</w:t>
+      </w:r>
+      <w:r>
+        <w:rPr>
+          <w:b/>
           <w:bCs/>
+        </w:rPr>
+        <w:t>Design</w:t>
+      </w:r>
+      <w:r>
+        <w:rPr>
+          <w:b/>
+          <w:bCs/>
+          <w:lang w:val="bg-BG"/>
+        </w:rPr>
+        <w:t xml:space="preserve"> </w:t>
+      </w:r>
+      <w:r>
+        <w:rPr>
+          <w:b/>
+          <w:bCs/>
+        </w:rPr>
+        <w:t>Engineer</w:t>
+      </w:r>
+      <w:r>
+        <w:rPr>
+          <w:b/>
+          <w:bCs/>
+          <w:lang w:val="bg-BG"/>
+        </w:rPr>
+        <w:t>”</w:t>
+      </w:r>
+      <w:r>
+        <w:rPr>
+          <w:bCs/>
+          <w:lang w:val="bg-BG"/>
         </w:rPr>
         <w:t>.</w:t>
       </w:r>
@@ -3115,6 +3847,9 @@
         <w:t xml:space="preserve"> трябва да следва предоставения скелет на проекта</w:t>
       </w:r>
       <w:r>
+        <w:rPr>
+          <w:lang w:val="ru-RU"/>
+        </w:rPr>
         <w:t xml:space="preserve">, </w:t>
       </w:r>
       <w:r>
@@ -3124,6 +3859,9 @@
         <w:t>като този</w:t>
       </w:r>
       <w:r>
+        <w:rPr>
+          <w:lang w:val="ru-RU"/>
+        </w:rPr>
         <w:t>:</w:t>
       </w:r>
     </w:p>
@@ -3216,9 +3954,31 @@
           <w:bCs/>
           <w:noProof/>
         </w:rPr>
-        <w:t>context.Employees</w:t>
-      </w:r>
-      <w:r>
+        <w:t>context</w:t>
+      </w:r>
+      <w:r>
+        <w:rPr>
+          <w:rFonts w:ascii="Consolas" w:hAnsi="Consolas"/>
+          <w:b/>
+          <w:bCs/>
+          <w:noProof/>
+          <w:lang w:val="ru-RU"/>
+        </w:rPr>
+        <w:t>.</w:t>
+      </w:r>
+      <w:r>
+        <w:rPr>
+          <w:rFonts w:ascii="Consolas" w:hAnsi="Consolas"/>
+          <w:b/>
+          <w:bCs/>
+          <w:noProof/>
+        </w:rPr>
+        <w:t>Employees</w:t>
+      </w:r>
+      <w:r>
+        <w:rPr>
+          <w:lang w:val="ru-RU"/>
+        </w:rPr>
         <w:t xml:space="preserve">. </w:t>
       </w:r>
       <w:r>
@@ -3234,16 +3994,36 @@
           <w:bCs/>
           <w:noProof/>
         </w:rPr>
-        <w:t>First Name</w:t>
-      </w:r>
-      <w:r>
-        <w:rPr>
-          <w:noProof/>
+        <w:t>First</w:t>
+      </w:r>
+      <w:r>
+        <w:rPr>
+          <w:rFonts w:ascii="Consolas" w:hAnsi="Consolas"/>
+          <w:b/>
+          <w:bCs/>
+          <w:noProof/>
+          <w:lang w:val="ru-RU"/>
         </w:rPr>
         <w:t xml:space="preserve"> </w:t>
       </w:r>
       <w:r>
         <w:rPr>
+          <w:rFonts w:ascii="Consolas" w:hAnsi="Consolas"/>
+          <w:b/>
+          <w:bCs/>
+          <w:noProof/>
+        </w:rPr>
+        <w:t>Name</w:t>
+      </w:r>
+      <w:r>
+        <w:rPr>
+          <w:noProof/>
+          <w:lang w:val="ru-RU"/>
+        </w:rPr>
+        <w:t xml:space="preserve"> </w:t>
+      </w:r>
+      <w:r>
+        <w:rPr>
           <w:lang w:val="bg-BG"/>
         </w:rPr>
         <w:t xml:space="preserve">на всеки служител и използвайте </w:t>
@@ -3255,9 +4035,41 @@
           <w:bCs/>
           <w:noProof/>
         </w:rPr>
-        <w:t>String.Join()</w:t>
-      </w:r>
-      <w:r>
+        <w:t>String</w:t>
+      </w:r>
+      <w:r>
+        <w:rPr>
+          <w:rFonts w:ascii="Consolas" w:hAnsi="Consolas"/>
+          <w:b/>
+          <w:bCs/>
+          <w:noProof/>
+          <w:lang w:val="ru-RU"/>
+        </w:rPr>
+        <w:t>.</w:t>
+      </w:r>
+      <w:r>
+        <w:rPr>
+          <w:rFonts w:ascii="Consolas" w:hAnsi="Consolas"/>
+          <w:b/>
+          <w:bCs/>
+          <w:noProof/>
+        </w:rPr>
+        <w:t>Join</w:t>
+      </w:r>
+      <w:r>
+        <w:rPr>
+          <w:rFonts w:ascii="Consolas" w:hAnsi="Consolas"/>
+          <w:b/>
+          <w:bCs/>
+          <w:noProof/>
+          <w:lang w:val="ru-RU"/>
+        </w:rPr>
+        <w:t>()</w:t>
+      </w:r>
+      <w:r>
+        <w:rPr>
+          <w:lang w:val="ru-RU"/>
+        </w:rPr>
         <w:t xml:space="preserve">, </w:t>
       </w:r>
       <w:r>
@@ -3267,6 +4079,9 @@
         <w:t>за да върнете масива от имена като стринг към метода</w:t>
       </w:r>
       <w:r>
+        <w:rPr>
+          <w:lang w:val="ru-RU"/>
+        </w:rPr>
         <w:t>.</w:t>
       </w:r>
     </w:p>
@@ -3368,24 +4183,83 @@
           <w:color w:val="000000"/>
           <w:szCs w:val="19"/>
         </w:rPr>
-        <w:t>FindEmployeesWithJobTitle(SoftUniContext context)</w:t>
-      </w:r>
-      <w:r>
-        <w:rPr>
-          <w:rFonts w:cstheme="minorHAnsi"/>
+        <w:t>FindEmployeesWithJobTitle</w:t>
+      </w:r>
+      <w:r>
+        <w:rPr>
+          <w:rFonts w:ascii="Consolas" w:hAnsi="Consolas" w:cs="Consolas"/>
           <w:b/>
           <w:bCs/>
           <w:noProof/>
           <w:color w:val="000000"/>
           <w:szCs w:val="19"/>
+          <w:lang w:val="bg-BG"/>
+        </w:rPr>
+        <w:t>(</w:t>
+      </w:r>
+      <w:r>
+        <w:rPr>
+          <w:rFonts w:ascii="Consolas" w:hAnsi="Consolas" w:cs="Consolas"/>
+          <w:b/>
+          <w:bCs/>
+          <w:noProof/>
+          <w:color w:val="000000"/>
+          <w:szCs w:val="19"/>
+        </w:rPr>
+        <w:t>SoftUniContext</w:t>
+      </w:r>
+      <w:r>
+        <w:rPr>
+          <w:rFonts w:ascii="Consolas" w:hAnsi="Consolas" w:cs="Consolas"/>
+          <w:b/>
+          <w:bCs/>
+          <w:noProof/>
+          <w:color w:val="000000"/>
+          <w:szCs w:val="19"/>
+          <w:lang w:val="bg-BG"/>
         </w:rPr>
         <w:t xml:space="preserve"> </w:t>
       </w:r>
       <w:r>
         <w:rPr>
+          <w:rFonts w:ascii="Consolas" w:hAnsi="Consolas" w:cs="Consolas"/>
+          <w:b/>
+          <w:bCs/>
+          <w:noProof/>
+          <w:color w:val="000000"/>
+          <w:szCs w:val="19"/>
+        </w:rPr>
+        <w:t>context</w:t>
+      </w:r>
+      <w:r>
+        <w:rPr>
+          <w:rFonts w:ascii="Consolas" w:hAnsi="Consolas" w:cs="Consolas"/>
+          <w:b/>
+          <w:bCs/>
+          <w:noProof/>
+          <w:color w:val="000000"/>
+          <w:szCs w:val="19"/>
+          <w:lang w:val="bg-BG"/>
+        </w:rPr>
+        <w:t>)</w:t>
+      </w:r>
+      <w:r>
+        <w:rPr>
           <w:rFonts w:cstheme="minorHAnsi"/>
+          <w:b/>
+          <w:bCs/>
           <w:noProof/>
           <w:color w:val="000000"/>
+          <w:szCs w:val="19"/>
+          <w:lang w:val="bg-BG"/>
+        </w:rPr>
+        <w:t xml:space="preserve"> </w:t>
+      </w:r>
+      <w:r>
+        <w:rPr>
+          <w:rFonts w:cstheme="minorHAnsi"/>
+          <w:noProof/>
+          <w:color w:val="000000"/>
           <w:lang w:val="bg-BG"/>
         </w:rPr>
         <w:t xml:space="preserve">от входната точка на приложението </w:t>
@@ -3394,13 +4268,21 @@
         <w:rPr>
           <w:rStyle w:val="CodeChar"/>
         </w:rPr>
-        <w:t>Main()</w:t>
+        <w:t>Main</w:t>
+      </w:r>
+      <w:r>
+        <w:rPr>
+          <w:rStyle w:val="CodeChar"/>
+          <w:lang w:val="bg-BG"/>
+        </w:rPr>
+        <w:t>()</w:t>
       </w:r>
       <w:r>
         <w:rPr>
           <w:rFonts w:cstheme="minorHAnsi"/>
           <w:noProof/>
           <w:color w:val="000000"/>
+          <w:lang w:val="bg-BG"/>
         </w:rPr>
         <w:t>:</w:t>
       </w:r>
@@ -3487,15 +4369,55 @@
           <w:b/>
           <w:noProof/>
           <w:color w:val="000000"/>
-        </w:rPr>
-        <w:t>[Ctrl+F5]</w:t>
+          <w:lang w:val="ru-RU"/>
+        </w:rPr>
+        <w:t>[</w:t>
       </w:r>
       <w:r>
         <w:rPr>
           <w:rFonts w:cstheme="minorHAnsi"/>
+          <w:b/>
           <w:noProof/>
           <w:color w:val="000000"/>
         </w:rPr>
+        <w:t>Ctrl</w:t>
+      </w:r>
+      <w:r>
+        <w:rPr>
+          <w:rFonts w:cstheme="minorHAnsi"/>
+          <w:b/>
+          <w:noProof/>
+          <w:color w:val="000000"/>
+          <w:lang w:val="ru-RU"/>
+        </w:rPr>
+        <w:t>+</w:t>
+      </w:r>
+      <w:r>
+        <w:rPr>
+          <w:rFonts w:cstheme="minorHAnsi"/>
+          <w:b/>
+          <w:noProof/>
+          <w:color w:val="000000"/>
+        </w:rPr>
+        <w:t>F</w:t>
+      </w:r>
+      <w:r>
+        <w:rPr>
+          <w:rFonts w:cstheme="minorHAnsi"/>
+          <w:b/>
+          <w:noProof/>
+          <w:color w:val="000000"/>
+          <w:lang w:val="ru-RU"/>
+        </w:rPr>
+        <w:t>5]</w:t>
+      </w:r>
+      <w:r>
+        <w:rPr>
+          <w:rFonts w:cstheme="minorHAnsi"/>
+          <w:noProof/>
+          <w:color w:val="000000"/>
+          <w:lang w:val="ru-RU"/>
+        </w:rPr>
         <w:t xml:space="preserve">, </w:t>
       </w:r>
       <w:r>
@@ -3512,6 +4434,7 @@
           <w:rFonts w:cstheme="minorHAnsi"/>
           <w:noProof/>
           <w:color w:val="000000"/>
+          <w:lang w:val="ru-RU"/>
         </w:rPr>
         <w:t xml:space="preserve">. </w:t>
       </w:r>
@@ -3529,6 +4452,7 @@
           <w:rFonts w:cstheme="minorHAnsi"/>
           <w:noProof/>
           <w:color w:val="000000"/>
+          <w:lang w:val="ru-RU"/>
         </w:rPr>
         <w:t>:</w:t>
       </w:r>
@@ -3643,7 +4567,22 @@
         <w:t xml:space="preserve"> във </w:t>
       </w:r>
       <w:r>
-        <w:t xml:space="preserve">Visual Studio. </w:t>
+        <w:t>Visual</w:t>
+      </w:r>
+      <w:r>
+        <w:rPr>
+          <w:lang w:val="bg-BG"/>
+        </w:rPr>
+        <w:t xml:space="preserve"> </w:t>
+      </w:r>
+      <w:r>
+        <w:t>Studio</w:t>
+      </w:r>
+      <w:r>
+        <w:rPr>
+          <w:lang w:val="bg-BG"/>
+        </w:rPr>
+        <w:t xml:space="preserve">. </w:t>
       </w:r>
       <w:r>
         <w:rPr>
@@ -3652,7 +4591,13 @@
         <w:t xml:space="preserve">Отворете </w:t>
       </w:r>
       <w:r>
-        <w:t xml:space="preserve">source </w:t>
+        <w:t>source</w:t>
+      </w:r>
+      <w:r>
+        <w:rPr>
+          <w:lang w:val="ru-RU"/>
+        </w:rPr>
+        <w:t xml:space="preserve"> </w:t>
       </w:r>
       <w:r>
         <w:rPr>
@@ -3661,6 +4606,9 @@
         <w:t>папката на вашия проект</w:t>
       </w:r>
       <w:r>
+        <w:rPr>
+          <w:lang w:val="ru-RU"/>
+        </w:rPr>
         <w:t>:</w:t>
       </w:r>
     </w:p>
@@ -3730,6 +4678,7 @@
         <w:rPr>
           <w:b/>
           <w:bCs/>
+          <w:lang w:val="ru-RU"/>
         </w:rPr>
         <w:t>“</w:t>
       </w:r>
@@ -3743,10 +4692,14 @@
         <w:rPr>
           <w:b/>
           <w:bCs/>
+          <w:lang w:val="ru-RU"/>
         </w:rPr>
         <w:t>”</w:t>
       </w:r>
       <w:r>
+        <w:rPr>
+          <w:lang w:val="ru-RU"/>
+        </w:rPr>
         <w:t xml:space="preserve"> </w:t>
       </w:r>
       <w:r>
@@ -3760,6 +4713,7 @@
           <w:b/>
           <w:bCs/>
           <w:noProof/>
+          <w:lang w:val="ru-RU"/>
         </w:rPr>
         <w:t>“</w:t>
       </w:r>
@@ -3774,10 +4728,14 @@
           <w:b/>
           <w:bCs/>
           <w:noProof/>
+          <w:lang w:val="ru-RU"/>
         </w:rPr>
         <w:t>”</w:t>
       </w:r>
       <w:r>
+        <w:rPr>
+          <w:lang w:val="ru-RU"/>
+        </w:rPr>
         <w:t xml:space="preserve"> </w:t>
       </w:r>
       <w:r>
@@ -3792,7 +4750,16 @@
           <w:bCs/>
           <w:noProof/>
         </w:rPr>
-        <w:t xml:space="preserve">SoftUni </w:t>
+        <w:t>SoftUni</w:t>
+      </w:r>
+      <w:r>
+        <w:rPr>
+          <w:b/>
+          <w:bCs/>
+          <w:noProof/>
+          <w:lang w:val="ru-RU"/>
+        </w:rPr>
+        <w:t xml:space="preserve"> </w:t>
       </w:r>
       <w:r>
         <w:rPr>
@@ -3806,7 +4773,16 @@
           <w:bCs/>
           <w:noProof/>
         </w:rPr>
-        <w:t xml:space="preserve">ZIP </w:t>
+        <w:t>ZIP</w:t>
+      </w:r>
+      <w:r>
+        <w:rPr>
+          <w:b/>
+          <w:bCs/>
+          <w:noProof/>
+          <w:lang w:val="ru-RU"/>
+        </w:rPr>
+        <w:t xml:space="preserve"> </w:t>
       </w:r>
       <w:r>
         <w:rPr>
@@ -3822,6 +4798,9 @@
         <w:t xml:space="preserve"> на вашето решение</w:t>
       </w:r>
       <w:r>
+        <w:rPr>
+          <w:lang w:val="ru-RU"/>
+        </w:rPr>
         <w:t>:</w:t>
       </w:r>
     </w:p>
@@ -3880,6 +4859,9 @@
         </w:drawing>
       </w:r>
       <w:r>
+        <w:rPr>
+          <w:lang w:val="bg-BG"/>
+        </w:rPr>
         <w:t xml:space="preserve">   </w:t>
       </w:r>
       <w:r>
@@ -3947,7 +4929,14 @@
         <w:rPr>
           <w:noProof/>
         </w:rPr>
-        <w:t xml:space="preserve">ZIP </w:t>
+        <w:t>ZIP</w:t>
+      </w:r>
+      <w:r>
+        <w:rPr>
+          <w:noProof/>
+          <w:lang w:val="bg-BG"/>
+        </w:rPr>
+        <w:t xml:space="preserve"> </w:t>
       </w:r>
       <w:r>
         <w:rPr>
@@ -3960,7 +4949,15 @@
           <w:b/>
           <w:noProof/>
         </w:rPr>
-        <w:t xml:space="preserve">SoftUni </w:t>
+        <w:t>SoftUni</w:t>
+      </w:r>
+      <w:r>
+        <w:rPr>
+          <w:b/>
+          <w:noProof/>
+          <w:lang w:val="bg-BG"/>
+        </w:rPr>
+        <w:t xml:space="preserve"> </w:t>
       </w:r>
       <w:r>
         <w:rPr>
@@ -3969,6 +4966,9 @@
         <w:t>Judge</w:t>
       </w:r>
       <w:r>
+        <w:rPr>
+          <w:lang w:val="bg-BG"/>
+        </w:rPr>
         <w:t>:</w:t>
       </w:r>
     </w:p>
@@ -3984,7 +4984,7 @@
           <w:noProof/>
         </w:rPr>
         <w:drawing>
-          <wp:inline distT="0" distB="0" distL="0" distR="0" wp14:anchorId="449E1B3C" wp14:editId="488D11E1">
+          <wp:inline distT="0" distB="0" distL="0" distR="0" wp14:anchorId="449E1B3C" wp14:editId="5DB09701">
             <wp:extent cx="6621780" cy="2162175"/>
             <wp:effectExtent l="19050" t="19050" r="26670" b="28575"/>
             <wp:docPr id="14" name="Картина 6"/>
@@ -4167,6 +5167,7 @@
       <w:r>
         <w:rPr>
           <w:noProof/>
+          <w:lang w:val="ru-RU"/>
         </w:rPr>
         <w:t xml:space="preserve"> </w:t>
       </w:r>
@@ -4177,6 +5178,9 @@
         <w:t>и вземете всички проекти от него</w:t>
       </w:r>
       <w:r>
+        <w:rPr>
+          <w:lang w:val="ru-RU"/>
+        </w:rPr>
         <w:t xml:space="preserve">. </w:t>
       </w:r>
       <w:r>
@@ -4191,10 +5195,33 @@
           <w:b/>
           <w:bCs/>
           <w:noProof/>
-        </w:rPr>
-        <w:t>.Find()</w:t>
-      </w:r>
-      <w:r>
+          <w:lang w:val="ru-RU"/>
+        </w:rPr>
+        <w:t>.</w:t>
+      </w:r>
+      <w:r>
+        <w:rPr>
+          <w:rFonts w:ascii="Consolas" w:hAnsi="Consolas"/>
+          <w:b/>
+          <w:bCs/>
+          <w:noProof/>
+        </w:rPr>
+        <w:t>Find</w:t>
+      </w:r>
+      <w:r>
+        <w:rPr>
+          <w:rFonts w:ascii="Consolas" w:hAnsi="Consolas"/>
+          <w:b/>
+          <w:bCs/>
+          <w:noProof/>
+          <w:lang w:val="ru-RU"/>
+        </w:rPr>
+        <w:t>()</w:t>
+      </w:r>
+      <w:r>
+        <w:rPr>
+          <w:lang w:val="ru-RU"/>
+        </w:rPr>
         <w:t xml:space="preserve">, </w:t>
       </w:r>
       <w:r>
@@ -4208,15 +5235,27 @@
           <w:b/>
           <w:noProof/>
         </w:rPr>
-        <w:t xml:space="preserve">ID </w:t>
-      </w:r>
-      <w:r>
-        <w:rPr>
-          <w:b/>
+        <w:t>ID</w:t>
+      </w:r>
+      <w:r>
+        <w:rPr>
+          <w:b/>
+          <w:noProof/>
+          <w:lang w:val="ru-RU"/>
+        </w:rPr>
+        <w:t xml:space="preserve"> </w:t>
+      </w:r>
+      <w:r>
+        <w:rPr>
+          <w:b/>
+          <w:lang w:val="ru-RU"/>
         </w:rPr>
         <w:t>2</w:t>
       </w:r>
       <w:r>
+        <w:rPr>
+          <w:lang w:val="ru-RU"/>
+        </w:rPr>
         <w:t xml:space="preserve"> </w:t>
       </w:r>
       <w:r>
@@ -4239,6 +5278,9 @@
         <w:t xml:space="preserve"> на проекта</w:t>
       </w:r>
       <w:r>
+        <w:rPr>
+          <w:lang w:val="ru-RU"/>
+        </w:rPr>
         <w:t>.</w:t>
       </w:r>
     </w:p>
@@ -4426,6 +5468,9 @@
         <w:t>Projects</w:t>
       </w:r>
       <w:r>
+        <w:rPr>
+          <w:lang w:val="ru-RU"/>
+        </w:rPr>
         <w:t>.</w:t>
       </w:r>
     </w:p>
@@ -4471,6 +5516,9 @@
         <w:t xml:space="preserve"> в база данни</w:t>
       </w:r>
       <w:r>
+        <w:rPr>
+          <w:lang w:val="ru-RU"/>
+        </w:rPr>
         <w:t xml:space="preserve">, </w:t>
       </w:r>
       <w:r>
@@ -4485,12 +5533,33 @@
           <w:b/>
           <w:bCs/>
           <w:noProof/>
-        </w:rPr>
-        <w:t>.Add()</w:t>
-      </w:r>
-      <w:r>
-        <w:rPr>
-          <w:noProof/>
+          <w:lang w:val="ru-RU"/>
+        </w:rPr>
+        <w:t>.</w:t>
+      </w:r>
+      <w:r>
+        <w:rPr>
+          <w:rFonts w:ascii="Consolas" w:hAnsi="Consolas"/>
+          <w:b/>
+          <w:bCs/>
+          <w:noProof/>
+        </w:rPr>
+        <w:t>Add</w:t>
+      </w:r>
+      <w:r>
+        <w:rPr>
+          <w:rFonts w:ascii="Consolas" w:hAnsi="Consolas"/>
+          <w:b/>
+          <w:bCs/>
+          <w:noProof/>
+          <w:lang w:val="ru-RU"/>
+        </w:rPr>
+        <w:t>()</w:t>
+      </w:r>
+      <w:r>
+        <w:rPr>
+          <w:noProof/>
+          <w:lang w:val="ru-RU"/>
         </w:rPr>
         <w:t xml:space="preserve"> </w:t>
       </w:r>
@@ -4509,6 +5578,9 @@
         <w:t>DbSet</w:t>
       </w:r>
       <w:r>
+        <w:rPr>
+          <w:lang w:val="ru-RU"/>
+        </w:rPr>
         <w:t xml:space="preserve">. </w:t>
       </w:r>
       <w:r>
@@ -4554,6 +5626,7 @@
       <w:r>
         <w:rPr>
           <w:noProof/>
+          <w:lang w:val="ru-RU"/>
         </w:rPr>
         <w:t xml:space="preserve"> </w:t>
       </w:r>
@@ -4572,6 +5645,9 @@
         <w:t>StartDate</w:t>
       </w:r>
       <w:r>
+        <w:rPr>
+          <w:lang w:val="ru-RU"/>
+        </w:rPr>
         <w:t>.</w:t>
       </w:r>
     </w:p>
@@ -4663,6 +5739,7 @@
       <w:r>
         <w:rPr>
           <w:noProof/>
+          <w:lang w:val="ru-RU"/>
         </w:rPr>
         <w:t xml:space="preserve"> </w:t>
       </w:r>
@@ -4686,6 +5763,9 @@
         <w:t xml:space="preserve"> по следния начин</w:t>
       </w:r>
       <w:r>
+        <w:rPr>
+          <w:lang w:val="ru-RU"/>
+        </w:rPr>
         <w:t>:</w:t>
       </w:r>
     </w:p>
@@ -4773,6 +5853,9 @@
         <w:t xml:space="preserve"> приложението</w:t>
       </w:r>
       <w:r>
+        <w:rPr>
+          <w:lang w:val="ru-RU"/>
+        </w:rPr>
         <w:t xml:space="preserve">. </w:t>
       </w:r>
       <w:r>
@@ -4795,6 +5878,9 @@
         <w:t xml:space="preserve"> резултат</w:t>
       </w:r>
       <w:r>
+        <w:rPr>
+          <w:lang w:val="ru-RU"/>
+        </w:rPr>
         <w:t>.</w:t>
       </w:r>
     </w:p>
@@ -4828,6 +5914,9 @@
         <w:t>За да проверите резултата</w:t>
       </w:r>
       <w:r>
+        <w:rPr>
+          <w:lang w:val="bg-BG"/>
+        </w:rPr>
         <w:t xml:space="preserve">, </w:t>
       </w:r>
       <w:r>
@@ -4843,9 +5932,183 @@
           <w:bCs/>
           <w:noProof/>
         </w:rPr>
-        <w:t>SQL Server Management Studio -&gt; Object Explorer -&gt; Databases -&gt; SoftUni -&gt; dbo.Projects</w:t>
-      </w:r>
-      <w:r>
+        <w:t>SQL</w:t>
+      </w:r>
+      <w:r>
+        <w:rPr>
+          <w:rFonts w:ascii="Consolas" w:hAnsi="Consolas"/>
+          <w:b/>
+          <w:bCs/>
+          <w:noProof/>
+          <w:lang w:val="bg-BG"/>
+        </w:rPr>
+        <w:t xml:space="preserve"> </w:t>
+      </w:r>
+      <w:r>
+        <w:rPr>
+          <w:rFonts w:ascii="Consolas" w:hAnsi="Consolas"/>
+          <w:b/>
+          <w:bCs/>
+          <w:noProof/>
+        </w:rPr>
+        <w:t>Server</w:t>
+      </w:r>
+      <w:r>
+        <w:rPr>
+          <w:rFonts w:ascii="Consolas" w:hAnsi="Consolas"/>
+          <w:b/>
+          <w:bCs/>
+          <w:noProof/>
+          <w:lang w:val="bg-BG"/>
+        </w:rPr>
+        <w:t xml:space="preserve"> </w:t>
+      </w:r>
+      <w:r>
+        <w:rPr>
+          <w:rFonts w:ascii="Consolas" w:hAnsi="Consolas"/>
+          <w:b/>
+          <w:bCs/>
+          <w:noProof/>
+        </w:rPr>
+        <w:t>Management</w:t>
+      </w:r>
+      <w:r>
+        <w:rPr>
+          <w:rFonts w:ascii="Consolas" w:hAnsi="Consolas"/>
+          <w:b/>
+          <w:bCs/>
+          <w:noProof/>
+          <w:lang w:val="bg-BG"/>
+        </w:rPr>
+        <w:t xml:space="preserve"> </w:t>
+      </w:r>
+      <w:r>
+        <w:rPr>
+          <w:rFonts w:ascii="Consolas" w:hAnsi="Consolas"/>
+          <w:b/>
+          <w:bCs/>
+          <w:noProof/>
+        </w:rPr>
+        <w:t>Studio</w:t>
+      </w:r>
+      <w:r>
+        <w:rPr>
+          <w:rFonts w:ascii="Consolas" w:hAnsi="Consolas"/>
+          <w:b/>
+          <w:bCs/>
+          <w:noProof/>
+          <w:lang w:val="bg-BG"/>
+        </w:rPr>
+        <w:t xml:space="preserve"> -&gt; </w:t>
+      </w:r>
+      <w:r>
+        <w:rPr>
+          <w:rFonts w:ascii="Consolas" w:hAnsi="Consolas"/>
+          <w:b/>
+          <w:bCs/>
+          <w:noProof/>
+        </w:rPr>
+        <w:t>Object</w:t>
+      </w:r>
+      <w:r>
+        <w:rPr>
+          <w:rFonts w:ascii="Consolas" w:hAnsi="Consolas"/>
+          <w:b/>
+          <w:bCs/>
+          <w:noProof/>
+          <w:lang w:val="bg-BG"/>
+        </w:rPr>
+        <w:t xml:space="preserve"> </w:t>
+      </w:r>
+      <w:r>
+        <w:rPr>
+          <w:rFonts w:ascii="Consolas" w:hAnsi="Consolas"/>
+          <w:b/>
+          <w:bCs/>
+          <w:noProof/>
+        </w:rPr>
+        <w:t>Explorer</w:t>
+      </w:r>
+      <w:r>
+        <w:rPr>
+          <w:rFonts w:ascii="Consolas" w:hAnsi="Consolas"/>
+          <w:b/>
+          <w:bCs/>
+          <w:noProof/>
+          <w:lang w:val="bg-BG"/>
+        </w:rPr>
+        <w:t xml:space="preserve"> -&gt; </w:t>
+      </w:r>
+      <w:r>
+        <w:rPr>
+          <w:rFonts w:ascii="Consolas" w:hAnsi="Consolas"/>
+          <w:b/>
+          <w:bCs/>
+          <w:noProof/>
+        </w:rPr>
+        <w:t>Databases</w:t>
+      </w:r>
+      <w:r>
+        <w:rPr>
+          <w:rFonts w:ascii="Consolas" w:hAnsi="Consolas"/>
+          <w:b/>
+          <w:bCs/>
+          <w:noProof/>
+          <w:lang w:val="bg-BG"/>
+        </w:rPr>
+        <w:t xml:space="preserve"> -&gt; </w:t>
+      </w:r>
+      <w:r>
+        <w:rPr>
+          <w:rFonts w:ascii="Consolas" w:hAnsi="Consolas"/>
+          <w:b/>
+          <w:bCs/>
+          <w:noProof/>
+        </w:rPr>
+        <w:t>SoftUni</w:t>
+      </w:r>
+      <w:r>
+        <w:rPr>
+          <w:rFonts w:ascii="Consolas" w:hAnsi="Consolas"/>
+          <w:b/>
+          <w:bCs/>
+          <w:noProof/>
+          <w:lang w:val="bg-BG"/>
+        </w:rPr>
+        <w:t xml:space="preserve"> -&gt; </w:t>
+      </w:r>
+      <w:r>
+        <w:rPr>
+          <w:rFonts w:ascii="Consolas" w:hAnsi="Consolas"/>
+          <w:b/>
+          <w:bCs/>
+          <w:noProof/>
+        </w:rPr>
+        <w:t>dbo</w:t>
+      </w:r>
+      <w:r>
+        <w:rPr>
+          <w:rFonts w:ascii="Consolas" w:hAnsi="Consolas"/>
+          <w:b/>
+          <w:bCs/>
+          <w:noProof/>
+          <w:lang w:val="bg-BG"/>
+        </w:rPr>
+        <w:t>.</w:t>
+      </w:r>
+      <w:r>
+        <w:rPr>
+          <w:rFonts w:ascii="Consolas" w:hAnsi="Consolas"/>
+          <w:b/>
+          <w:bCs/>
+          <w:noProof/>
+        </w:rPr>
+        <w:t>Projects</w:t>
+      </w:r>
+      <w:r>
+        <w:rPr>
+          <w:lang w:val="bg-BG"/>
+        </w:rPr>
         <w:t xml:space="preserve">. </w:t>
       </w:r>
       <w:r>
@@ -4874,9 +6137,50 @@
           <w:bCs/>
           <w:noProof/>
         </w:rPr>
-        <w:t>Select Top 1000 Rows</w:t>
-      </w:r>
-      <w:r>
+        <w:t>Select</w:t>
+      </w:r>
+      <w:r>
+        <w:rPr>
+          <w:rFonts w:ascii="Consolas" w:hAnsi="Consolas"/>
+          <w:b/>
+          <w:bCs/>
+          <w:noProof/>
+          <w:lang w:val="bg-BG"/>
+        </w:rPr>
+        <w:t xml:space="preserve"> </w:t>
+      </w:r>
+      <w:r>
+        <w:rPr>
+          <w:rFonts w:ascii="Consolas" w:hAnsi="Consolas"/>
+          <w:b/>
+          <w:bCs/>
+          <w:noProof/>
+        </w:rPr>
+        <w:t>Top</w:t>
+      </w:r>
+      <w:r>
+        <w:rPr>
+          <w:rFonts w:ascii="Consolas" w:hAnsi="Consolas"/>
+          <w:b/>
+          <w:bCs/>
+          <w:noProof/>
+          <w:lang w:val="bg-BG"/>
+        </w:rPr>
+        <w:t xml:space="preserve"> 1000 </w:t>
+      </w:r>
+      <w:r>
+        <w:rPr>
+          <w:rFonts w:ascii="Consolas" w:hAnsi="Consolas"/>
+          <w:b/>
+          <w:bCs/>
+          <w:noProof/>
+        </w:rPr>
+        <w:t>Rows</w:t>
+      </w:r>
+      <w:r>
+        <w:rPr>
+          <w:lang w:val="bg-BG"/>
+        </w:rPr>
         <w:t>.</w:t>
       </w:r>
     </w:p>
@@ -4956,6 +6260,9 @@
         <w:t>последния обект</w:t>
       </w:r>
       <w:r>
+        <w:rPr>
+          <w:lang w:val="ru-RU"/>
+        </w:rPr>
         <w:t xml:space="preserve">. </w:t>
       </w:r>
       <w:r>
@@ -4965,6 +6272,9 @@
         <w:t>Трябва да е този</w:t>
       </w:r>
       <w:r>
+        <w:rPr>
+          <w:lang w:val="ru-RU"/>
+        </w:rPr>
         <w:t xml:space="preserve">, </w:t>
       </w:r>
       <w:r>
@@ -4974,7 +6284,13 @@
         <w:t xml:space="preserve">който добавихме с помощта на </w:t>
       </w:r>
       <w:r>
-        <w:t xml:space="preserve">C# </w:t>
+        <w:t>C</w:t>
+      </w:r>
+      <w:r>
+        <w:rPr>
+          <w:lang w:val="ru-RU"/>
+        </w:rPr>
+        <w:t xml:space="preserve"># </w:t>
       </w:r>
       <w:r>
         <w:rPr>
@@ -4983,7 +6299,22 @@
         <w:t xml:space="preserve">команда във </w:t>
       </w:r>
       <w:r>
-        <w:t>Visual Studio.</w:t>
+        <w:t>Visual</w:t>
+      </w:r>
+      <w:r>
+        <w:rPr>
+          <w:lang w:val="ru-RU"/>
+        </w:rPr>
+        <w:t xml:space="preserve"> </w:t>
+      </w:r>
+      <w:r>
+        <w:t>Studio</w:t>
+      </w:r>
+      <w:r>
+        <w:rPr>
+          <w:lang w:val="ru-RU"/>
+        </w:rPr>
+        <w:t>.</w:t>
       </w:r>
     </w:p>
     <w:p>
@@ -5082,12 +6413,33 @@
           <w:b/>
           <w:bCs/>
           <w:noProof/>
-        </w:rPr>
-        <w:t>.FirstOrDefault()</w:t>
-      </w:r>
-      <w:r>
-        <w:rPr>
-          <w:noProof/>
+          <w:lang w:val="ru-RU"/>
+        </w:rPr>
+        <w:t>.</w:t>
+      </w:r>
+      <w:r>
+        <w:rPr>
+          <w:rFonts w:ascii="Consolas" w:hAnsi="Consolas"/>
+          <w:b/>
+          <w:bCs/>
+          <w:noProof/>
+        </w:rPr>
+        <w:t>FirstOrDefault</w:t>
+      </w:r>
+      <w:r>
+        <w:rPr>
+          <w:rFonts w:ascii="Consolas" w:hAnsi="Consolas"/>
+          <w:b/>
+          <w:bCs/>
+          <w:noProof/>
+          <w:lang w:val="ru-RU"/>
+        </w:rPr>
+        <w:t>()</w:t>
+      </w:r>
+      <w:r>
+        <w:rPr>
+          <w:noProof/>
+          <w:lang w:val="ru-RU"/>
         </w:rPr>
         <w:t xml:space="preserve"> </w:t>
       </w:r>
@@ -5114,10 +6466,29 @@
         <w:rPr>
           <w:b/>
           <w:bCs/>
-        </w:rPr>
-        <w:t>“Alex”</w:t>
-      </w:r>
-      <w:r>
+          <w:lang w:val="ru-RU"/>
+        </w:rPr>
+        <w:t>“</w:t>
+      </w:r>
+      <w:r>
+        <w:rPr>
+          <w:b/>
+          <w:bCs/>
+        </w:rPr>
+        <w:t>Alex</w:t>
+      </w:r>
+      <w:r>
+        <w:rPr>
+          <w:b/>
+          <w:bCs/>
+          <w:lang w:val="ru-RU"/>
+        </w:rPr>
+        <w:t>”</w:t>
+      </w:r>
+      <w:r>
+        <w:rPr>
+          <w:lang w:val="ru-RU"/>
+        </w:rPr>
         <w:t xml:space="preserve">. </w:t>
       </w:r>
       <w:r>
@@ -5134,6 +6505,9 @@
         <w:t>запазите промените</w:t>
       </w:r>
       <w:r>
+        <w:rPr>
+          <w:lang w:val="ru-RU"/>
+        </w:rPr>
         <w:t xml:space="preserve">! </w:t>
       </w:r>
       <w:r>
@@ -5143,6 +6517,9 @@
         <w:t>В случай</w:t>
       </w:r>
       <w:r>
+        <w:rPr>
+          <w:lang w:val="ru-RU"/>
+        </w:rPr>
         <w:t xml:space="preserve">, </w:t>
       </w:r>
       <w:r>
@@ -5152,6 +6529,9 @@
         <w:t>че няма служители</w:t>
       </w:r>
       <w:r>
+        <w:rPr>
+          <w:lang w:val="ru-RU"/>
+        </w:rPr>
         <w:t xml:space="preserve">, </w:t>
       </w:r>
       <w:r>
@@ -5174,6 +6554,9 @@
         <w:t xml:space="preserve"> към метода</w:t>
       </w:r>
       <w:r>
+        <w:rPr>
+          <w:lang w:val="ru-RU"/>
+        </w:rPr>
         <w:t xml:space="preserve">, </w:t>
       </w:r>
       <w:r>
@@ -5183,6 +6566,9 @@
         <w:t>в противен случай върнете промененото име на служителя</w:t>
       </w:r>
       <w:r>
+        <w:rPr>
+          <w:lang w:val="ru-RU"/>
+        </w:rPr>
         <w:t>.</w:t>
       </w:r>
     </w:p>
@@ -5299,6 +6685,9 @@
         <w:t xml:space="preserve"> изпълнението на кода</w:t>
       </w:r>
       <w:r>
+        <w:rPr>
+          <w:lang w:val="ru-RU"/>
+        </w:rPr>
         <w:t>:</w:t>
       </w:r>
     </w:p>
@@ -5414,6 +6803,9 @@
         <w:t>променен</w:t>
       </w:r>
       <w:r>
+        <w:rPr>
+          <w:lang w:val="ru-RU"/>
+        </w:rPr>
         <w:t>:</w:t>
       </w:r>
     </w:p>
@@ -5517,12 +6909,33 @@
           <w:b/>
           <w:bCs/>
           <w:noProof/>
-        </w:rPr>
-        <w:t>.Remove()</w:t>
-      </w:r>
-      <w:r>
-        <w:rPr>
-          <w:noProof/>
+          <w:lang w:val="ru-RU"/>
+        </w:rPr>
+        <w:t>.</w:t>
+      </w:r>
+      <w:r>
+        <w:rPr>
+          <w:rFonts w:ascii="Consolas" w:hAnsi="Consolas"/>
+          <w:b/>
+          <w:bCs/>
+          <w:noProof/>
+        </w:rPr>
+        <w:t>Remove</w:t>
+      </w:r>
+      <w:r>
+        <w:rPr>
+          <w:rFonts w:ascii="Consolas" w:hAnsi="Consolas"/>
+          <w:b/>
+          <w:bCs/>
+          <w:noProof/>
+          <w:lang w:val="ru-RU"/>
+        </w:rPr>
+        <w:t>()</w:t>
+      </w:r>
+      <w:r>
+        <w:rPr>
+          <w:noProof/>
+          <w:lang w:val="ru-RU"/>
         </w:rPr>
         <w:t xml:space="preserve">. </w:t>
       </w:r>
@@ -5540,6 +6953,9 @@
         <w:t>запазите промените</w:t>
       </w:r>
       <w:r>
+        <w:rPr>
+          <w:lang w:val="ru-RU"/>
+        </w:rPr>
         <w:t xml:space="preserve">! </w:t>
       </w:r>
       <w:r>
@@ -5549,6 +6965,9 @@
         <w:t>Обектът</w:t>
       </w:r>
       <w:r>
+        <w:rPr>
+          <w:lang w:val="ru-RU"/>
+        </w:rPr>
         <w:t xml:space="preserve">, </w:t>
       </w:r>
       <w:r>
@@ -5558,6 +6977,9 @@
         <w:t>който трябва да премахнем</w:t>
       </w:r>
       <w:r>
+        <w:rPr>
+          <w:lang w:val="ru-RU"/>
+        </w:rPr>
         <w:t xml:space="preserve">, </w:t>
       </w:r>
       <w:r>
@@ -5567,6 +6989,9 @@
         <w:t>е следният</w:t>
       </w:r>
       <w:r>
+        <w:rPr>
+          <w:lang w:val="ru-RU"/>
+        </w:rPr>
         <w:t>:</w:t>
       </w:r>
     </w:p>
@@ -5709,6 +7134,9 @@
         <w:t>Въпреки това</w:t>
       </w:r>
       <w:r>
+        <w:rPr>
+          <w:lang w:val="ru-RU"/>
+        </w:rPr>
         <w:t xml:space="preserve">, </w:t>
       </w:r>
       <w:r>
@@ -5718,6 +7146,9 @@
         <w:t>когато програмата се изпълни</w:t>
       </w:r>
       <w:r>
+        <w:rPr>
+          <w:lang w:val="ru-RU"/>
+        </w:rPr>
         <w:t xml:space="preserve">, </w:t>
       </w:r>
       <w:r>
@@ -5760,6 +7191,9 @@
         <w:t>грешка</w:t>
       </w:r>
       <w:r>
+        <w:rPr>
+          <w:lang w:val="ru-RU"/>
+        </w:rPr>
         <w:t>.</w:t>
       </w:r>
     </w:p>
@@ -5829,6 +7263,7 @@
       <w:r>
         <w:rPr>
           <w:noProof/>
+          <w:lang w:val="bg-BG"/>
         </w:rPr>
         <w:t xml:space="preserve">, </w:t>
       </w:r>
@@ -5845,7 +7280,16 @@
           <w:bCs/>
           <w:noProof/>
         </w:rPr>
-        <w:t xml:space="preserve">EmployeesProjects </w:t>
+        <w:t>EmployeesProjects</w:t>
+      </w:r>
+      <w:r>
+        <w:rPr>
+          <w:b/>
+          <w:bCs/>
+          <w:noProof/>
+          <w:lang w:val="bg-BG"/>
+        </w:rPr>
+        <w:t xml:space="preserve"> </w:t>
       </w:r>
       <w:r>
         <w:rPr>
@@ -5858,7 +7302,14 @@
         <w:rPr>
           <w:noProof/>
         </w:rPr>
-        <w:t xml:space="preserve">SoftUni </w:t>
+        <w:t>SoftUni</w:t>
+      </w:r>
+      <w:r>
+        <w:rPr>
+          <w:noProof/>
+          <w:lang w:val="bg-BG"/>
+        </w:rPr>
+        <w:t xml:space="preserve"> </w:t>
       </w:r>
       <w:r>
         <w:rPr>
@@ -5878,6 +7329,7 @@
       <w:r>
         <w:rPr>
           <w:noProof/>
+          <w:lang w:val="bg-BG"/>
         </w:rPr>
         <w:t xml:space="preserve">. </w:t>
       </w:r>
@@ -5892,7 +7344,14 @@
         <w:rPr>
           <w:noProof/>
         </w:rPr>
-        <w:t xml:space="preserve">Projects </w:t>
+        <w:t>Projects</w:t>
+      </w:r>
+      <w:r>
+        <w:rPr>
+          <w:noProof/>
+          <w:lang w:val="ru-RU"/>
+        </w:rPr>
+        <w:t xml:space="preserve"> </w:t>
       </w:r>
       <w:r>
         <w:rPr>
@@ -5912,6 +7371,7 @@
       <w:r>
         <w:rPr>
           <w:noProof/>
+          <w:lang w:val="ru-RU"/>
         </w:rPr>
         <w:t xml:space="preserve">, </w:t>
       </w:r>
@@ -5932,6 +7392,7 @@
       <w:r>
         <w:rPr>
           <w:noProof/>
+          <w:lang w:val="ru-RU"/>
         </w:rPr>
         <w:t xml:space="preserve"> </w:t>
       </w:r>
@@ -5952,6 +7413,7 @@
       <w:r>
         <w:rPr>
           <w:noProof/>
+          <w:lang w:val="ru-RU"/>
         </w:rPr>
         <w:t xml:space="preserve"> </w:t>
       </w:r>
@@ -5965,6 +7427,7 @@
       <w:r>
         <w:rPr>
           <w:noProof/>
+          <w:lang w:val="ru-RU"/>
         </w:rPr>
         <w:t xml:space="preserve">, </w:t>
       </w:r>
@@ -5978,6 +7441,7 @@
       <w:r>
         <w:rPr>
           <w:noProof/>
+          <w:lang w:val="ru-RU"/>
         </w:rPr>
         <w:t xml:space="preserve">. </w:t>
       </w:r>
@@ -5991,6 +7455,7 @@
       <w:r>
         <w:rPr>
           <w:noProof/>
+          <w:lang w:val="ru-RU"/>
         </w:rPr>
         <w:t xml:space="preserve">, </w:t>
       </w:r>
@@ -6026,6 +7491,7 @@
       <w:r>
         <w:rPr>
           <w:noProof/>
+          <w:lang w:val="ru-RU"/>
         </w:rPr>
         <w:t xml:space="preserve">, </w:t>
       </w:r>
@@ -6046,6 +7512,7 @@
       <w:r>
         <w:rPr>
           <w:noProof/>
+          <w:lang w:val="ru-RU"/>
         </w:rPr>
         <w:t xml:space="preserve"> (</w:t>
       </w:r>
@@ -6060,18 +7527,27 @@
         <w:rPr>
           <w:noProof/>
         </w:rPr>
-        <w:t>ProjectId=</w:t>
-      </w:r>
-      <w:r>
-        <w:rPr>
-          <w:b/>
-          <w:noProof/>
+        <w:t>ProjectId</w:t>
+      </w:r>
+      <w:r>
+        <w:rPr>
+          <w:noProof/>
+          <w:lang w:val="ru-RU"/>
+        </w:rPr>
+        <w:t>=</w:t>
+      </w:r>
+      <w:r>
+        <w:rPr>
+          <w:b/>
+          <w:noProof/>
+          <w:lang w:val="ru-RU"/>
         </w:rPr>
         <w:t>1</w:t>
       </w:r>
       <w:r>
         <w:rPr>
           <w:noProof/>
+          <w:lang w:val="ru-RU"/>
         </w:rPr>
         <w:t xml:space="preserve">). </w:t>
       </w:r>
@@ -6190,6 +7666,7 @@
       <w:r>
         <w:rPr>
           <w:noProof/>
+          <w:lang w:val="ru-RU"/>
         </w:rPr>
         <w:t xml:space="preserve"> </w:t>
       </w:r>
@@ -6204,7 +7681,14 @@
         <w:rPr>
           <w:noProof/>
         </w:rPr>
-        <w:t>SoftUni.</w:t>
+        <w:t>SoftUni</w:t>
+      </w:r>
+      <w:r>
+        <w:rPr>
+          <w:noProof/>
+          <w:lang w:val="ru-RU"/>
+        </w:rPr>
+        <w:t>.</w:t>
       </w:r>
     </w:p>
     <w:p>
@@ -6289,6 +7773,7 @@
       <w:r>
         <w:rPr>
           <w:noProof/>
+          <w:lang w:val="ru-RU"/>
         </w:rPr>
         <w:t xml:space="preserve">. </w:t>
       </w:r>
@@ -6305,11 +7790,21 @@
           <w:bCs/>
           <w:noProof/>
         </w:rPr>
-        <w:t>ProjectId = 1</w:t>
-      </w:r>
-      <w:r>
-        <w:rPr>
-          <w:noProof/>
+        <w:t>ProjectId</w:t>
+      </w:r>
+      <w:r>
+        <w:rPr>
+          <w:b/>
+          <w:bCs/>
+          <w:noProof/>
+          <w:lang w:val="ru-RU"/>
+        </w:rPr>
+        <w:t xml:space="preserve"> = 1</w:t>
+      </w:r>
+      <w:r>
+        <w:rPr>
+          <w:noProof/>
+          <w:lang w:val="ru-RU"/>
         </w:rPr>
         <w:t>.</w:t>
       </w:r>
@@ -6418,6 +7913,7 @@
       <w:r>
         <w:rPr>
           <w:noProof/>
+          <w:lang w:val="ru-RU"/>
         </w:rPr>
         <w:t xml:space="preserve"> </w:t>
       </w:r>
@@ -6430,10 +7926,14 @@
       <w:r>
         <w:rPr>
           <w:b/>
+          <w:lang w:val="ru-RU"/>
         </w:rPr>
         <w:t>2</w:t>
       </w:r>
       <w:r>
+        <w:rPr>
+          <w:lang w:val="ru-RU"/>
+        </w:rPr>
         <w:t xml:space="preserve"> </w:t>
       </w:r>
       <w:r>
@@ -6463,6 +7963,9 @@
         <w:t>AddressText</w:t>
       </w:r>
       <w:r>
+        <w:rPr>
+          <w:lang w:val="ru-RU"/>
+        </w:rPr>
         <w:t xml:space="preserve">, </w:t>
       </w:r>
       <w:r>
@@ -6475,10 +7978,29 @@
         <w:rPr>
           <w:b/>
           <w:bCs/>
-        </w:rPr>
-        <w:t>“Drive”</w:t>
-      </w:r>
-      <w:r>
+          <w:lang w:val="ru-RU"/>
+        </w:rPr>
+        <w:t>“</w:t>
+      </w:r>
+      <w:r>
+        <w:rPr>
+          <w:b/>
+          <w:bCs/>
+        </w:rPr>
+        <w:t>Drive</w:t>
+      </w:r>
+      <w:r>
+        <w:rPr>
+          <w:b/>
+          <w:bCs/>
+          <w:lang w:val="ru-RU"/>
+        </w:rPr>
+        <w:t>”</w:t>
+      </w:r>
+      <w:r>
+        <w:rPr>
+          <w:lang w:val="ru-RU"/>
+        </w:rPr>
         <w:t>.</w:t>
       </w:r>
     </w:p>
@@ -6643,6 +8165,9 @@
         </w:drawing>
       </w:r>
       <w:r>
+        <w:rPr>
+          <w:lang w:val="ru-RU"/>
+        </w:rPr>
         <w:t xml:space="preserve">      </w:t>
       </w:r>
       <w:r>
@@ -6734,13 +8259,22 @@
           <w:bCs/>
           <w:noProof/>
         </w:rPr>
-        <w:t xml:space="preserve">SoftUni </w:t>
+        <w:t>SoftUni</w:t>
       </w:r>
       <w:r>
         <w:rPr>
           <w:b/>
           <w:bCs/>
           <w:noProof/>
+          <w:lang w:val="ru-RU"/>
+        </w:rPr>
+        <w:t xml:space="preserve"> </w:t>
+      </w:r>
+      <w:r>
+        <w:rPr>
+          <w:b/>
+          <w:bCs/>
+          <w:noProof/>
           <w:lang w:val="bg-BG"/>
         </w:rPr>
         <w:t>БД</w:t>
@@ -6759,6 +8293,9 @@
         <w:t>с тази команда</w:t>
       </w:r>
       <w:r>
+        <w:rPr>
+          <w:lang w:val="ru-RU"/>
+        </w:rPr>
         <w:t>:</w:t>
       </w:r>
     </w:p>
@@ -6852,20 +8389,84 @@
           <w:sz w:val="19"/>
           <w:szCs w:val="19"/>
         </w:rPr>
-        <w:t>UpdateAddresses(SoftUniContext context)</w:t>
+        <w:t>UpdateAddresses</w:t>
       </w:r>
       <w:r>
         <w:rPr>
           <w:rFonts w:ascii="Consolas" w:hAnsi="Consolas" w:cs="Consolas"/>
+          <w:b/>
+          <w:bCs/>
           <w:noProof/>
           <w:color w:val="000000"/>
           <w:sz w:val="19"/>
           <w:szCs w:val="19"/>
+          <w:lang w:val="bg-BG"/>
+        </w:rPr>
+        <w:t>(</w:t>
+      </w:r>
+      <w:r>
+        <w:rPr>
+          <w:rFonts w:ascii="Consolas" w:hAnsi="Consolas" w:cs="Consolas"/>
+          <w:b/>
+          <w:bCs/>
+          <w:noProof/>
+          <w:color w:val="000000"/>
+          <w:sz w:val="19"/>
+          <w:szCs w:val="19"/>
+        </w:rPr>
+        <w:t>SoftUniContext</w:t>
+      </w:r>
+      <w:r>
+        <w:rPr>
+          <w:rFonts w:ascii="Consolas" w:hAnsi="Consolas" w:cs="Consolas"/>
+          <w:b/>
+          <w:bCs/>
+          <w:noProof/>
+          <w:color w:val="000000"/>
+          <w:sz w:val="19"/>
+          <w:szCs w:val="19"/>
+          <w:lang w:val="bg-BG"/>
         </w:rPr>
         <w:t xml:space="preserve"> </w:t>
       </w:r>
       <w:r>
         <w:rPr>
+          <w:rFonts w:ascii="Consolas" w:hAnsi="Consolas" w:cs="Consolas"/>
+          <w:b/>
+          <w:bCs/>
+          <w:noProof/>
+          <w:color w:val="000000"/>
+          <w:sz w:val="19"/>
+          <w:szCs w:val="19"/>
+        </w:rPr>
+        <w:t>context</w:t>
+      </w:r>
+      <w:r>
+        <w:rPr>
+          <w:rFonts w:ascii="Consolas" w:hAnsi="Consolas" w:cs="Consolas"/>
+          <w:b/>
+          <w:bCs/>
+          <w:noProof/>
+          <w:color w:val="000000"/>
+          <w:sz w:val="19"/>
+          <w:szCs w:val="19"/>
+          <w:lang w:val="bg-BG"/>
+        </w:rPr>
+        <w:t>)</w:t>
+      </w:r>
+      <w:r>
+        <w:rPr>
+          <w:rFonts w:ascii="Consolas" w:hAnsi="Consolas" w:cs="Consolas"/>
+          <w:noProof/>
+          <w:color w:val="000000"/>
+          <w:sz w:val="19"/>
+          <w:szCs w:val="19"/>
+          <w:lang w:val="bg-BG"/>
+        </w:rPr>
+        <w:t xml:space="preserve"> </w:t>
+      </w:r>
+      <w:r>
+        <w:rPr>
           <w:rFonts w:cstheme="minorHAnsi"/>
           <w:lang w:val="bg-BG"/>
         </w:rPr>
@@ -6904,6 +8505,7 @@
       <w:r>
         <w:rPr>
           <w:rFonts w:cstheme="minorHAnsi"/>
+          <w:lang w:val="bg-BG"/>
         </w:rPr>
         <w:t xml:space="preserve">, </w:t>
       </w:r>
@@ -6926,6 +8528,7 @@
       <w:r>
         <w:rPr>
           <w:rFonts w:cstheme="minorHAnsi"/>
+          <w:lang w:val="bg-BG"/>
         </w:rPr>
         <w:t>.</w:t>
       </w:r>
@@ -7022,7 +8625,7 @@
 </file>
 
 <file path=word/endnotes.xml><?xml version="1.0" encoding="utf-8"?>
-<w:endnotes xmlns:wpc="http://schemas.microsoft.com/office/word/2010/wordprocessingCanvas" xmlns:cx="http://schemas.microsoft.com/office/drawing/2014/chartex" xmlns:cx1="http://schemas.microsoft.com/office/drawing/2015/9/8/chartex" xmlns:cx2="http://schemas.microsoft.com/office/drawing/2015/10/21/chartex" xmlns:cx3="http://schemas.microsoft.com/office/drawing/2016/5/9/chartex" xmlns:cx4="http://schemas.microsoft.com/office/drawing/2016/5/10/chartex" xmlns:cx5="http://schemas.microsoft.com/office/drawing/2016/5/11/chartex" xmlns:cx6="http://schemas.microsoft.com/office/drawing/2016/5/12/chartex" xmlns:cx7="http://schemas.microsoft.com/office/drawing/2016/5/13/chartex" xmlns:cx8="http://schemas.microsoft.com/office/drawing/2016/5/14/chartex" xmlns:mc="http://schemas.openxmlformats.org/markup-compatibility/2006" xmlns:aink="http://schemas.microsoft.com/office/drawing/2016/ink" xmlns:am3d="http://schemas.microsoft.com/office/drawing/2017/model3d" xmlns:o="urn:schemas-microsoft-com:office:office" xmlns:oel="http://schemas.microsoft.com/office/2019/extlst" xmlns:r="http://schemas.openxmlformats.org/officeDocument/2006/relationships" xmlns:m="http://schemas.openxmlformats.org/officeDocument/2006/math" xmlns:v="urn:schemas-microsoft-com:vml" xmlns:wp14="http://schemas.microsoft.com/office/word/2010/wordprocessingDrawing" xmlns:wp="http://schemas.openxmlformats.org/drawingml/2006/wordprocessingDrawing" xmlns:w10="urn:schemas-microsoft-com:office:word" xmlns:w="http://schemas.openxmlformats.org/wordprocessingml/2006/main" xmlns:w14="http://schemas.microsoft.com/office/word/2010/wordml" xmlns:w15="http://schemas.microsoft.com/office/word/2012/wordml" xmlns:w16cex="http://schemas.microsoft.com/office/word/2018/wordml/cex" xmlns:w16cid="http://schemas.microsoft.com/office/word/2016/wordml/cid" xmlns:w16="http://schemas.microsoft.com/office/word/2018/wordml" xmlns:w16sdtdh="http://schemas.microsoft.com/office/word/2020/wordml/sdtdatahash" xmlns:w16se="http://schemas.microsoft.com/office/word/2015/wordml/symex" xmlns:wpg="http://schemas.microsoft.com/office/word/2010/wordprocessingGroup" xmlns:wpi="http://schemas.microsoft.com/office/word/2010/wordprocessingInk" xmlns:wne="http://schemas.microsoft.com/office/word/2006/wordml" xmlns:wps="http://schemas.microsoft.com/office/word/2010/wordprocessingShape" mc:Ignorable="w14 w15 w16se w16cid w16 w16cex w16sdtdh wp14">
+<w:endnotes xmlns:wpc="http://schemas.microsoft.com/office/word/2010/wordprocessingCanvas" xmlns:cx="http://schemas.microsoft.com/office/drawing/2014/chartex" xmlns:cx1="http://schemas.microsoft.com/office/drawing/2015/9/8/chartex" xmlns:cx2="http://schemas.microsoft.com/office/drawing/2015/10/21/chartex" xmlns:cx3="http://schemas.microsoft.com/office/drawing/2016/5/9/chartex" xmlns:cx4="http://schemas.microsoft.com/office/drawing/2016/5/10/chartex" xmlns:cx5="http://schemas.microsoft.com/office/drawing/2016/5/11/chartex" xmlns:cx6="http://schemas.microsoft.com/office/drawing/2016/5/12/chartex" xmlns:cx7="http://schemas.microsoft.com/office/drawing/2016/5/13/chartex" xmlns:cx8="http://schemas.microsoft.com/office/drawing/2016/5/14/chartex" xmlns:mc="http://schemas.openxmlformats.org/markup-compatibility/2006" xmlns:aink="http://schemas.microsoft.com/office/drawing/2016/ink" xmlns:am3d="http://schemas.microsoft.com/office/drawing/2017/model3d" xmlns:o="urn:schemas-microsoft-com:office:office" xmlns:oel="http://schemas.microsoft.com/office/2019/extlst" xmlns:r="http://schemas.openxmlformats.org/officeDocument/2006/relationships" xmlns:m="http://schemas.openxmlformats.org/officeDocument/2006/math" xmlns:v="urn:schemas-microsoft-com:vml" xmlns:wp14="http://schemas.microsoft.com/office/word/2010/wordprocessingDrawing" xmlns:wp="http://schemas.openxmlformats.org/drawingml/2006/wordprocessingDrawing" xmlns:w10="urn:schemas-microsoft-com:office:word" xmlns:w="http://schemas.openxmlformats.org/wordprocessingml/2006/main" xmlns:w14="http://schemas.microsoft.com/office/word/2010/wordml" xmlns:w15="http://schemas.microsoft.com/office/word/2012/wordml" xmlns:w16cex="http://schemas.microsoft.com/office/word/2018/wordml/cex" xmlns:w16cid="http://schemas.microsoft.com/office/word/2016/wordml/cid" xmlns:w16="http://schemas.microsoft.com/office/word/2018/wordml" xmlns:w16du="http://schemas.microsoft.com/office/word/2023/wordml/word16du" xmlns:w16sdtdh="http://schemas.microsoft.com/office/word/2020/wordml/sdtdatahash" xmlns:w16se="http://schemas.microsoft.com/office/word/2015/wordml/symex" xmlns:wpg="http://schemas.microsoft.com/office/word/2010/wordprocessingGroup" xmlns:wpi="http://schemas.microsoft.com/office/word/2010/wordprocessingInk" xmlns:wne="http://schemas.microsoft.com/office/word/2006/wordml" xmlns:wps="http://schemas.microsoft.com/office/word/2010/wordprocessingShape" mc:Ignorable="w14 w15 w16se w16cid w16 w16cex w16sdtdh w16du wp14">
   <w:endnote w:type="separator" w:id="-1">
     <w:p>
       <w:pPr>
@@ -7047,7 +8650,7 @@
 </file>
 
 <file path=word/footer1.xml><?xml version="1.0" encoding="utf-8"?>
-<w:ftr xmlns:wpc="http://schemas.microsoft.com/office/word/2010/wordprocessingCanvas" xmlns:cx="http://schemas.microsoft.com/office/drawing/2014/chartex" xmlns:cx1="http://schemas.microsoft.com/office/drawing/2015/9/8/chartex" xmlns:cx2="http://schemas.microsoft.com/office/drawing/2015/10/21/chartex" xmlns:cx3="http://schemas.microsoft.com/office/drawing/2016/5/9/chartex" xmlns:cx4="http://schemas.microsoft.com/office/drawing/2016/5/10/chartex" xmlns:cx5="http://schemas.microsoft.com/office/drawing/2016/5/11/chartex" xmlns:cx6="http://schemas.microsoft.com/office/drawing/2016/5/12/chartex" xmlns:cx7="http://schemas.microsoft.com/office/drawing/2016/5/13/chartex" xmlns:cx8="http://schemas.microsoft.com/office/drawing/2016/5/14/chartex" xmlns:mc="http://schemas.openxmlformats.org/markup-compatibility/2006" xmlns:aink="http://schemas.microsoft.com/office/drawing/2016/ink" xmlns:am3d="http://schemas.microsoft.com/office/drawing/2017/model3d" xmlns:o="urn:schemas-microsoft-com:office:office" xmlns:oel="http://schemas.microsoft.com/office/2019/extlst" xmlns:r="http://schemas.openxmlformats.org/officeDocument/2006/relationships" xmlns:m="http://schemas.openxmlformats.org/officeDocument/2006/math" xmlns:v="urn:schemas-microsoft-com:vml" xmlns:wp14="http://schemas.microsoft.com/office/word/2010/wordprocessingDrawing" xmlns:wp="http://schemas.openxmlformats.org/drawingml/2006/wordprocessingDrawing" xmlns:w10="urn:schemas-microsoft-com:office:word" xmlns:w="http://schemas.openxmlformats.org/wordprocessingml/2006/main" xmlns:w14="http://schemas.microsoft.com/office/word/2010/wordml" xmlns:w15="http://schemas.microsoft.com/office/word/2012/wordml" xmlns:w16cex="http://schemas.microsoft.com/office/word/2018/wordml/cex" xmlns:w16cid="http://schemas.microsoft.com/office/word/2016/wordml/cid" xmlns:w16="http://schemas.microsoft.com/office/word/2018/wordml" xmlns:w16sdtdh="http://schemas.microsoft.com/office/word/2020/wordml/sdtdatahash" xmlns:w16se="http://schemas.microsoft.com/office/word/2015/wordml/symex" xmlns:wpg="http://schemas.microsoft.com/office/word/2010/wordprocessingGroup" xmlns:wpi="http://schemas.microsoft.com/office/word/2010/wordprocessingInk" xmlns:wne="http://schemas.microsoft.com/office/word/2006/wordml" xmlns:wps="http://schemas.microsoft.com/office/word/2010/wordprocessingShape" mc:Ignorable="w14 w15 w16se w16cid w16 w16cex w16sdtdh wp14">
+<w:ftr xmlns:wpc="http://schemas.microsoft.com/office/word/2010/wordprocessingCanvas" xmlns:cx="http://schemas.microsoft.com/office/drawing/2014/chartex" xmlns:cx1="http://schemas.microsoft.com/office/drawing/2015/9/8/chartex" xmlns:cx2="http://schemas.microsoft.com/office/drawing/2015/10/21/chartex" xmlns:cx3="http://schemas.microsoft.com/office/drawing/2016/5/9/chartex" xmlns:cx4="http://schemas.microsoft.com/office/drawing/2016/5/10/chartex" xmlns:cx5="http://schemas.microsoft.com/office/drawing/2016/5/11/chartex" xmlns:cx6="http://schemas.microsoft.com/office/drawing/2016/5/12/chartex" xmlns:cx7="http://schemas.microsoft.com/office/drawing/2016/5/13/chartex" xmlns:cx8="http://schemas.microsoft.com/office/drawing/2016/5/14/chartex" xmlns:mc="http://schemas.openxmlformats.org/markup-compatibility/2006" xmlns:aink="http://schemas.microsoft.com/office/drawing/2016/ink" xmlns:am3d="http://schemas.microsoft.com/office/drawing/2017/model3d" xmlns:o="urn:schemas-microsoft-com:office:office" xmlns:oel="http://schemas.microsoft.com/office/2019/extlst" xmlns:r="http://schemas.openxmlformats.org/officeDocument/2006/relationships" xmlns:m="http://schemas.openxmlformats.org/officeDocument/2006/math" xmlns:v="urn:schemas-microsoft-com:vml" xmlns:wp14="http://schemas.microsoft.com/office/word/2010/wordprocessingDrawing" xmlns:wp="http://schemas.openxmlformats.org/drawingml/2006/wordprocessingDrawing" xmlns:w10="urn:schemas-microsoft-com:office:word" xmlns:w="http://schemas.openxmlformats.org/wordprocessingml/2006/main" xmlns:w14="http://schemas.microsoft.com/office/word/2010/wordml" xmlns:w15="http://schemas.microsoft.com/office/word/2012/wordml" xmlns:w16cex="http://schemas.microsoft.com/office/word/2018/wordml/cex" xmlns:w16cid="http://schemas.microsoft.com/office/word/2016/wordml/cid" xmlns:w16="http://schemas.microsoft.com/office/word/2018/wordml" xmlns:w16du="http://schemas.microsoft.com/office/word/2023/wordml/word16du" xmlns:w16sdtdh="http://schemas.microsoft.com/office/word/2020/wordml/sdtdatahash" xmlns:w16se="http://schemas.microsoft.com/office/word/2015/wordml/symex" xmlns:wpg="http://schemas.microsoft.com/office/word/2010/wordprocessingGroup" xmlns:wpi="http://schemas.microsoft.com/office/word/2010/wordprocessingInk" xmlns:wne="http://schemas.microsoft.com/office/word/2006/wordml" xmlns:wps="http://schemas.microsoft.com/office/word/2010/wordprocessingShape" mc:Ignorable="w14 w15 w16se w16cid w16 w16cex w16sdtdh w16du wp14">
   <w:p>
     <w:pPr>
       <w:pStyle w:val="Footer"/>
@@ -7152,6 +8755,7 @@
                               <w:color w:val="595959" w:themeColor="text1" w:themeTint="A6"/>
                               <w:sz w:val="17"/>
                               <w:szCs w:val="17"/>
+                              <w:lang w:val="ru-RU"/>
                             </w:rPr>
                             <w:t xml:space="preserve">, </w:t>
                           </w:r>
@@ -7222,7 +8826,16 @@
                               <w:sz w:val="17"/>
                               <w:szCs w:val="17"/>
                             </w:rPr>
-                            <w:t>NC-</w:t>
+                            <w:t>NC</w:t>
+                          </w:r>
+                          <w:r>
+                            <w:rPr>
+                              <w:color w:val="595959" w:themeColor="text1" w:themeTint="A6"/>
+                              <w:sz w:val="17"/>
+                              <w:szCs w:val="17"/>
+                              <w:lang w:val="ru-RU"/>
+                            </w:rPr>
+                            <w:t>-</w:t>
                           </w:r>
                           <w:r>
                             <w:rPr>
@@ -7449,6 +9062,7 @@
                         <w:color w:val="595959" w:themeColor="text1" w:themeTint="A6"/>
                         <w:sz w:val="17"/>
                         <w:szCs w:val="17"/>
+                        <w:lang w:val="ru-RU"/>
                       </w:rPr>
                       <w:t xml:space="preserve">, </w:t>
                     </w:r>
@@ -7519,7 +9133,16 @@
                         <w:sz w:val="17"/>
                         <w:szCs w:val="17"/>
                       </w:rPr>
-                      <w:t>NC-</w:t>
+                      <w:t>NC</w:t>
+                    </w:r>
+                    <w:r>
+                      <w:rPr>
+                        <w:color w:val="595959" w:themeColor="text1" w:themeTint="A6"/>
+                        <w:sz w:val="17"/>
+                        <w:szCs w:val="17"/>
+                        <w:lang w:val="ru-RU"/>
+                      </w:rPr>
+                      <w:t>-</w:t>
                     </w:r>
                     <w:r>
                       <w:rPr>
@@ -7554,7 +9177,7 @@
                     <w:hyperlink r:id="rId2" w:history="1">
                       <w:r>
                         <w:rPr>
-                          <w:rStyle w:val="a9"/>
+                          <w:rStyle w:val="Hyperlink"/>
                           <w:noProof/>
                           <w:color w:val="95B3D7" w:themeColor="accent1" w:themeTint="99"/>
                           <w:sz w:val="17"/>
@@ -7564,7 +9187,7 @@
                       </w:r>
                       <w:r>
                         <w:rPr>
-                          <w:rStyle w:val="a9"/>
+                          <w:rStyle w:val="Hyperlink"/>
                           <w:noProof/>
                           <w:color w:val="95B3D7" w:themeColor="accent1" w:themeTint="99"/>
                           <w:sz w:val="17"/>
@@ -7575,7 +9198,7 @@
                       </w:r>
                       <w:r>
                         <w:rPr>
-                          <w:rStyle w:val="a9"/>
+                          <w:rStyle w:val="Hyperlink"/>
                           <w:noProof/>
                           <w:color w:val="95B3D7" w:themeColor="accent1" w:themeTint="99"/>
                           <w:sz w:val="17"/>
@@ -7585,7 +9208,7 @@
                       </w:r>
                       <w:r>
                         <w:rPr>
-                          <w:rStyle w:val="a9"/>
+                          <w:rStyle w:val="Hyperlink"/>
                           <w:noProof/>
                           <w:color w:val="95B3D7" w:themeColor="accent1" w:themeTint="99"/>
                           <w:sz w:val="17"/>
@@ -7596,7 +9219,7 @@
                       </w:r>
                       <w:r>
                         <w:rPr>
-                          <w:rStyle w:val="a9"/>
+                          <w:rStyle w:val="Hyperlink"/>
                           <w:noProof/>
                           <w:color w:val="95B3D7" w:themeColor="accent1" w:themeTint="99"/>
                           <w:sz w:val="17"/>
@@ -7606,7 +9229,7 @@
                       </w:r>
                       <w:r>
                         <w:rPr>
-                          <w:rStyle w:val="a9"/>
+                          <w:rStyle w:val="Hyperlink"/>
                           <w:noProof/>
                           <w:color w:val="95B3D7" w:themeColor="accent1" w:themeTint="99"/>
                           <w:sz w:val="17"/>
@@ -7617,7 +9240,7 @@
                       </w:r>
                       <w:r>
                         <w:rPr>
-                          <w:rStyle w:val="a9"/>
+                          <w:rStyle w:val="Hyperlink"/>
                           <w:noProof/>
                           <w:color w:val="95B3D7" w:themeColor="accent1" w:themeTint="99"/>
                           <w:sz w:val="17"/>
@@ -7627,7 +9250,7 @@
                       </w:r>
                       <w:r>
                         <w:rPr>
-                          <w:rStyle w:val="a9"/>
+                          <w:rStyle w:val="Hyperlink"/>
                           <w:noProof/>
                           <w:color w:val="95B3D7" w:themeColor="accent1" w:themeTint="99"/>
                           <w:sz w:val="17"/>
@@ -7638,7 +9261,7 @@
                       </w:r>
                       <w:r>
                         <w:rPr>
-                          <w:rStyle w:val="a9"/>
+                          <w:rStyle w:val="Hyperlink"/>
                           <w:noProof/>
                           <w:color w:val="95B3D7" w:themeColor="accent1" w:themeTint="99"/>
                           <w:sz w:val="17"/>
@@ -7648,7 +9271,7 @@
                       </w:r>
                       <w:r>
                         <w:rPr>
-                          <w:rStyle w:val="a9"/>
+                          <w:rStyle w:val="Hyperlink"/>
                           <w:noProof/>
                           <w:color w:val="95B3D7" w:themeColor="accent1" w:themeTint="99"/>
                           <w:sz w:val="17"/>
@@ -7659,7 +9282,7 @@
                       </w:r>
                       <w:r>
                         <w:rPr>
-                          <w:rStyle w:val="a9"/>
+                          <w:rStyle w:val="Hyperlink"/>
                           <w:noProof/>
                           <w:color w:val="95B3D7" w:themeColor="accent1" w:themeTint="99"/>
                           <w:sz w:val="17"/>
@@ -8187,7 +9810,7 @@
 </file>
 
 <file path=word/footnotes.xml><?xml version="1.0" encoding="utf-8"?>
-<w:footnotes xmlns:wpc="http://schemas.microsoft.com/office/word/2010/wordprocessingCanvas" xmlns:cx="http://schemas.microsoft.com/office/drawing/2014/chartex" xmlns:cx1="http://schemas.microsoft.com/office/drawing/2015/9/8/chartex" xmlns:cx2="http://schemas.microsoft.com/office/drawing/2015/10/21/chartex" xmlns:cx3="http://schemas.microsoft.com/office/drawing/2016/5/9/chartex" xmlns:cx4="http://schemas.microsoft.com/office/drawing/2016/5/10/chartex" xmlns:cx5="http://schemas.microsoft.com/office/drawing/2016/5/11/chartex" xmlns:cx6="http://schemas.microsoft.com/office/drawing/2016/5/12/chartex" xmlns:cx7="http://schemas.microsoft.com/office/drawing/2016/5/13/chartex" xmlns:cx8="http://schemas.microsoft.com/office/drawing/2016/5/14/chartex" xmlns:mc="http://schemas.openxmlformats.org/markup-compatibility/2006" xmlns:aink="http://schemas.microsoft.com/office/drawing/2016/ink" xmlns:am3d="http://schemas.microsoft.com/office/drawing/2017/model3d" xmlns:o="urn:schemas-microsoft-com:office:office" xmlns:oel="http://schemas.microsoft.com/office/2019/extlst" xmlns:r="http://schemas.openxmlformats.org/officeDocument/2006/relationships" xmlns:m="http://schemas.openxmlformats.org/officeDocument/2006/math" xmlns:v="urn:schemas-microsoft-com:vml" xmlns:wp14="http://schemas.microsoft.com/office/word/2010/wordprocessingDrawing" xmlns:wp="http://schemas.openxmlformats.org/drawingml/2006/wordprocessingDrawing" xmlns:w10="urn:schemas-microsoft-com:office:word" xmlns:w="http://schemas.openxmlformats.org/wordprocessingml/2006/main" xmlns:w14="http://schemas.microsoft.com/office/word/2010/wordml" xmlns:w15="http://schemas.microsoft.com/office/word/2012/wordml" xmlns:w16cex="http://schemas.microsoft.com/office/word/2018/wordml/cex" xmlns:w16cid="http://schemas.microsoft.com/office/word/2016/wordml/cid" xmlns:w16="http://schemas.microsoft.com/office/word/2018/wordml" xmlns:w16sdtdh="http://schemas.microsoft.com/office/word/2020/wordml/sdtdatahash" xmlns:w16se="http://schemas.microsoft.com/office/word/2015/wordml/symex" xmlns:wpg="http://schemas.microsoft.com/office/word/2010/wordprocessingGroup" xmlns:wpi="http://schemas.microsoft.com/office/word/2010/wordprocessingInk" xmlns:wne="http://schemas.microsoft.com/office/word/2006/wordml" xmlns:wps="http://schemas.microsoft.com/office/word/2010/wordprocessingShape" mc:Ignorable="w14 w15 w16se w16cid w16 w16cex w16sdtdh wp14">
+<w:footnotes xmlns:wpc="http://schemas.microsoft.com/office/word/2010/wordprocessingCanvas" xmlns:cx="http://schemas.microsoft.com/office/drawing/2014/chartex" xmlns:cx1="http://schemas.microsoft.com/office/drawing/2015/9/8/chartex" xmlns:cx2="http://schemas.microsoft.com/office/drawing/2015/10/21/chartex" xmlns:cx3="http://schemas.microsoft.com/office/drawing/2016/5/9/chartex" xmlns:cx4="http://schemas.microsoft.com/office/drawing/2016/5/10/chartex" xmlns:cx5="http://schemas.microsoft.com/office/drawing/2016/5/11/chartex" xmlns:cx6="http://schemas.microsoft.com/office/drawing/2016/5/12/chartex" xmlns:cx7="http://schemas.microsoft.com/office/drawing/2016/5/13/chartex" xmlns:cx8="http://schemas.microsoft.com/office/drawing/2016/5/14/chartex" xmlns:mc="http://schemas.openxmlformats.org/markup-compatibility/2006" xmlns:aink="http://schemas.microsoft.com/office/drawing/2016/ink" xmlns:am3d="http://schemas.microsoft.com/office/drawing/2017/model3d" xmlns:o="urn:schemas-microsoft-com:office:office" xmlns:oel="http://schemas.microsoft.com/office/2019/extlst" xmlns:r="http://schemas.openxmlformats.org/officeDocument/2006/relationships" xmlns:m="http://schemas.openxmlformats.org/officeDocument/2006/math" xmlns:v="urn:schemas-microsoft-com:vml" xmlns:wp14="http://schemas.microsoft.com/office/word/2010/wordprocessingDrawing" xmlns:wp="http://schemas.openxmlformats.org/drawingml/2006/wordprocessingDrawing" xmlns:w10="urn:schemas-microsoft-com:office:word" xmlns:w="http://schemas.openxmlformats.org/wordprocessingml/2006/main" xmlns:w14="http://schemas.microsoft.com/office/word/2010/wordml" xmlns:w15="http://schemas.microsoft.com/office/word/2012/wordml" xmlns:w16cex="http://schemas.microsoft.com/office/word/2018/wordml/cex" xmlns:w16cid="http://schemas.microsoft.com/office/word/2016/wordml/cid" xmlns:w16="http://schemas.microsoft.com/office/word/2018/wordml" xmlns:w16du="http://schemas.microsoft.com/office/word/2023/wordml/word16du" xmlns:w16sdtdh="http://schemas.microsoft.com/office/word/2020/wordml/sdtdatahash" xmlns:w16se="http://schemas.microsoft.com/office/word/2015/wordml/symex" xmlns:wpg="http://schemas.microsoft.com/office/word/2010/wordprocessingGroup" xmlns:wpi="http://schemas.microsoft.com/office/word/2010/wordprocessingInk" xmlns:wne="http://schemas.microsoft.com/office/word/2006/wordml" xmlns:wps="http://schemas.microsoft.com/office/word/2010/wordprocessingShape" mc:Ignorable="w14 w15 w16se w16cid w16 w16cex w16sdtdh w16du wp14">
   <w:footnote w:type="separator" w:id="-1">
     <w:p>
       <w:pPr>
@@ -8212,7 +9835,7 @@
 </file>
 
 <file path=word/header1.xml><?xml version="1.0" encoding="utf-8"?>
-<w:hdr xmlns:wpc="http://schemas.microsoft.com/office/word/2010/wordprocessingCanvas" xmlns:cx="http://schemas.microsoft.com/office/drawing/2014/chartex" xmlns:cx1="http://schemas.microsoft.com/office/drawing/2015/9/8/chartex" xmlns:cx2="http://schemas.microsoft.com/office/drawing/2015/10/21/chartex" xmlns:cx3="http://schemas.microsoft.com/office/drawing/2016/5/9/chartex" xmlns:cx4="http://schemas.microsoft.com/office/drawing/2016/5/10/chartex" xmlns:cx5="http://schemas.microsoft.com/office/drawing/2016/5/11/chartex" xmlns:cx6="http://schemas.microsoft.com/office/drawing/2016/5/12/chartex" xmlns:cx7="http://schemas.microsoft.com/office/drawing/2016/5/13/chartex" xmlns:cx8="http://schemas.microsoft.com/office/drawing/2016/5/14/chartex" xmlns:mc="http://schemas.openxmlformats.org/markup-compatibility/2006" xmlns:aink="http://schemas.microsoft.com/office/drawing/2016/ink" xmlns:am3d="http://schemas.microsoft.com/office/drawing/2017/model3d" xmlns:o="urn:schemas-microsoft-com:office:office" xmlns:oel="http://schemas.microsoft.com/office/2019/extlst" xmlns:r="http://schemas.openxmlformats.org/officeDocument/2006/relationships" xmlns:m="http://schemas.openxmlformats.org/officeDocument/2006/math" xmlns:v="urn:schemas-microsoft-com:vml" xmlns:wp14="http://schemas.microsoft.com/office/word/2010/wordprocessingDrawing" xmlns:wp="http://schemas.openxmlformats.org/drawingml/2006/wordprocessingDrawing" xmlns:w10="urn:schemas-microsoft-com:office:word" xmlns:w="http://schemas.openxmlformats.org/wordprocessingml/2006/main" xmlns:w14="http://schemas.microsoft.com/office/word/2010/wordml" xmlns:w15="http://schemas.microsoft.com/office/word/2012/wordml" xmlns:w16cex="http://schemas.microsoft.com/office/word/2018/wordml/cex" xmlns:w16cid="http://schemas.microsoft.com/office/word/2016/wordml/cid" xmlns:w16="http://schemas.microsoft.com/office/word/2018/wordml" xmlns:w16sdtdh="http://schemas.microsoft.com/office/word/2020/wordml/sdtdatahash" xmlns:w16se="http://schemas.microsoft.com/office/word/2015/wordml/symex" xmlns:wpg="http://schemas.microsoft.com/office/word/2010/wordprocessingGroup" xmlns:wpi="http://schemas.microsoft.com/office/word/2010/wordprocessingInk" xmlns:wne="http://schemas.microsoft.com/office/word/2006/wordml" xmlns:wps="http://schemas.microsoft.com/office/word/2010/wordprocessingShape" mc:Ignorable="w14 w15 w16se w16cid w16 w16cex w16sdtdh wp14">
+<w:hdr xmlns:wpc="http://schemas.microsoft.com/office/word/2010/wordprocessingCanvas" xmlns:cx="http://schemas.microsoft.com/office/drawing/2014/chartex" xmlns:cx1="http://schemas.microsoft.com/office/drawing/2015/9/8/chartex" xmlns:cx2="http://schemas.microsoft.com/office/drawing/2015/10/21/chartex" xmlns:cx3="http://schemas.microsoft.com/office/drawing/2016/5/9/chartex" xmlns:cx4="http://schemas.microsoft.com/office/drawing/2016/5/10/chartex" xmlns:cx5="http://schemas.microsoft.com/office/drawing/2016/5/11/chartex" xmlns:cx6="http://schemas.microsoft.com/office/drawing/2016/5/12/chartex" xmlns:cx7="http://schemas.microsoft.com/office/drawing/2016/5/13/chartex" xmlns:cx8="http://schemas.microsoft.com/office/drawing/2016/5/14/chartex" xmlns:mc="http://schemas.openxmlformats.org/markup-compatibility/2006" xmlns:aink="http://schemas.microsoft.com/office/drawing/2016/ink" xmlns:am3d="http://schemas.microsoft.com/office/drawing/2017/model3d" xmlns:o="urn:schemas-microsoft-com:office:office" xmlns:oel="http://schemas.microsoft.com/office/2019/extlst" xmlns:r="http://schemas.openxmlformats.org/officeDocument/2006/relationships" xmlns:m="http://schemas.openxmlformats.org/officeDocument/2006/math" xmlns:v="urn:schemas-microsoft-com:vml" xmlns:wp14="http://schemas.microsoft.com/office/word/2010/wordprocessingDrawing" xmlns:wp="http://schemas.openxmlformats.org/drawingml/2006/wordprocessingDrawing" xmlns:w10="urn:schemas-microsoft-com:office:word" xmlns:w="http://schemas.openxmlformats.org/wordprocessingml/2006/main" xmlns:w14="http://schemas.microsoft.com/office/word/2010/wordml" xmlns:w15="http://schemas.microsoft.com/office/word/2012/wordml" xmlns:w16cex="http://schemas.microsoft.com/office/word/2018/wordml/cex" xmlns:w16cid="http://schemas.microsoft.com/office/word/2016/wordml/cid" xmlns:w16="http://schemas.microsoft.com/office/word/2018/wordml" xmlns:w16du="http://schemas.microsoft.com/office/word/2023/wordml/word16du" xmlns:w16sdtdh="http://schemas.microsoft.com/office/word/2020/wordml/sdtdatahash" xmlns:w16se="http://schemas.microsoft.com/office/word/2015/wordml/symex" xmlns:wpg="http://schemas.microsoft.com/office/word/2010/wordprocessingGroup" xmlns:wpi="http://schemas.microsoft.com/office/word/2010/wordprocessingInk" xmlns:wne="http://schemas.microsoft.com/office/word/2006/wordml" xmlns:wps="http://schemas.microsoft.com/office/word/2010/wordprocessingShape" mc:Ignorable="w14 w15 w16se w16cid w16 w16cex w16sdtdh w16du wp14">
   <w:p>
     <w:pPr>
       <w:pStyle w:val="Header"/>
@@ -8223,7 +9846,7 @@
 </file>
 
 <file path=word/numbering.xml><?xml version="1.0" encoding="utf-8"?>
-<w:numbering xmlns:wpc="http://schemas.microsoft.com/office/word/2010/wordprocessingCanvas" xmlns:cx="http://schemas.microsoft.com/office/drawing/2014/chartex" xmlns:cx1="http://schemas.microsoft.com/office/drawing/2015/9/8/chartex" xmlns:cx2="http://schemas.microsoft.com/office/drawing/2015/10/21/chartex" xmlns:cx3="http://schemas.microsoft.com/office/drawing/2016/5/9/chartex" xmlns:cx4="http://schemas.microsoft.com/office/drawing/2016/5/10/chartex" xmlns:cx5="http://schemas.microsoft.com/office/drawing/2016/5/11/chartex" xmlns:cx6="http://schemas.microsoft.com/office/drawing/2016/5/12/chartex" xmlns:cx7="http://schemas.microsoft.com/office/drawing/2016/5/13/chartex" xmlns:cx8="http://schemas.microsoft.com/office/drawing/2016/5/14/chartex" xmlns:mc="http://schemas.openxmlformats.org/markup-compatibility/2006" xmlns:aink="http://schemas.microsoft.com/office/drawing/2016/ink" xmlns:am3d="http://schemas.microsoft.com/office/drawing/2017/model3d" xmlns:o="urn:schemas-microsoft-com:office:office" xmlns:oel="http://schemas.microsoft.com/office/2019/extlst" xmlns:r="http://schemas.openxmlformats.org/officeDocument/2006/relationships" xmlns:m="http://schemas.openxmlformats.org/officeDocument/2006/math" xmlns:v="urn:schemas-microsoft-com:vml" xmlns:wp14="http://schemas.microsoft.com/office/word/2010/wordprocessingDrawing" xmlns:wp="http://schemas.openxmlformats.org/drawingml/2006/wordprocessingDrawing" xmlns:w10="urn:schemas-microsoft-com:office:word" xmlns:w="http://schemas.openxmlformats.org/wordprocessingml/2006/main" xmlns:w14="http://schemas.microsoft.com/office/word/2010/wordml" xmlns:w15="http://schemas.microsoft.com/office/word/2012/wordml" xmlns:w16cex="http://schemas.microsoft.com/office/word/2018/wordml/cex" xmlns:w16cid="http://schemas.microsoft.com/office/word/2016/wordml/cid" xmlns:w16="http://schemas.microsoft.com/office/word/2018/wordml" xmlns:w16sdtdh="http://schemas.microsoft.com/office/word/2020/wordml/sdtdatahash" xmlns:w16se="http://schemas.microsoft.com/office/word/2015/wordml/symex" xmlns:wpg="http://schemas.microsoft.com/office/word/2010/wordprocessingGroup" xmlns:wpi="http://schemas.microsoft.com/office/word/2010/wordprocessingInk" xmlns:wne="http://schemas.microsoft.com/office/word/2006/wordml" xmlns:wps="http://schemas.microsoft.com/office/word/2010/wordprocessingShape" mc:Ignorable="w14 w15 w16se w16cid w16 w16cex w16sdtdh wp14">
+<w:numbering xmlns:wpc="http://schemas.microsoft.com/office/word/2010/wordprocessingCanvas" xmlns:cx="http://schemas.microsoft.com/office/drawing/2014/chartex" xmlns:cx1="http://schemas.microsoft.com/office/drawing/2015/9/8/chartex" xmlns:cx2="http://schemas.microsoft.com/office/drawing/2015/10/21/chartex" xmlns:cx3="http://schemas.microsoft.com/office/drawing/2016/5/9/chartex" xmlns:cx4="http://schemas.microsoft.com/office/drawing/2016/5/10/chartex" xmlns:cx5="http://schemas.microsoft.com/office/drawing/2016/5/11/chartex" xmlns:cx6="http://schemas.microsoft.com/office/drawing/2016/5/12/chartex" xmlns:cx7="http://schemas.microsoft.com/office/drawing/2016/5/13/chartex" xmlns:cx8="http://schemas.microsoft.com/office/drawing/2016/5/14/chartex" xmlns:mc="http://schemas.openxmlformats.org/markup-compatibility/2006" xmlns:aink="http://schemas.microsoft.com/office/drawing/2016/ink" xmlns:am3d="http://schemas.microsoft.com/office/drawing/2017/model3d" xmlns:o="urn:schemas-microsoft-com:office:office" xmlns:oel="http://schemas.microsoft.com/office/2019/extlst" xmlns:r="http://schemas.openxmlformats.org/officeDocument/2006/relationships" xmlns:m="http://schemas.openxmlformats.org/officeDocument/2006/math" xmlns:v="urn:schemas-microsoft-com:vml" xmlns:wp14="http://schemas.microsoft.com/office/word/2010/wordprocessingDrawing" xmlns:wp="http://schemas.openxmlformats.org/drawingml/2006/wordprocessingDrawing" xmlns:w10="urn:schemas-microsoft-com:office:word" xmlns:w="http://schemas.openxmlformats.org/wordprocessingml/2006/main" xmlns:w14="http://schemas.microsoft.com/office/word/2010/wordml" xmlns:w15="http://schemas.microsoft.com/office/word/2012/wordml" xmlns:w16cex="http://schemas.microsoft.com/office/word/2018/wordml/cex" xmlns:w16cid="http://schemas.microsoft.com/office/word/2016/wordml/cid" xmlns:w16="http://schemas.microsoft.com/office/word/2018/wordml" xmlns:w16du="http://schemas.microsoft.com/office/word/2023/wordml/word16du" xmlns:w16sdtdh="http://schemas.microsoft.com/office/word/2020/wordml/sdtdatahash" xmlns:w16se="http://schemas.microsoft.com/office/word/2015/wordml/symex" xmlns:wpg="http://schemas.microsoft.com/office/word/2010/wordprocessingGroup" xmlns:wpi="http://schemas.microsoft.com/office/word/2010/wordprocessingInk" xmlns:wne="http://schemas.microsoft.com/office/word/2006/wordml" xmlns:wps="http://schemas.microsoft.com/office/word/2010/wordprocessingShape" mc:Ignorable="w14 w15 w16se w16cid w16 w16cex w16sdtdh w16du wp14">
   <w:abstractNum w:abstractNumId="0" w15:restartNumberingAfterBreak="0">
     <w:nsid w:val="04E60920"/>
     <w:multiLevelType w:val="hybridMultilevel"/>
@@ -12923,7 +14546,7 @@
 </file>
 
 <file path=word/styles.xml><?xml version="1.0" encoding="utf-8"?>
-<w:styles xmlns:mc="http://schemas.openxmlformats.org/markup-compatibility/2006" xmlns:r="http://schemas.openxmlformats.org/officeDocument/2006/relationships" xmlns:w="http://schemas.openxmlformats.org/wordprocessingml/2006/main" xmlns:w14="http://schemas.microsoft.com/office/word/2010/wordml" xmlns:w15="http://schemas.microsoft.com/office/word/2012/wordml" xmlns:w16cex="http://schemas.microsoft.com/office/word/2018/wordml/cex" xmlns:w16cid="http://schemas.microsoft.com/office/word/2016/wordml/cid" xmlns:w16="http://schemas.microsoft.com/office/word/2018/wordml" xmlns:w16sdtdh="http://schemas.microsoft.com/office/word/2020/wordml/sdtdatahash" xmlns:w16se="http://schemas.microsoft.com/office/word/2015/wordml/symex" mc:Ignorable="w14 w15 w16se w16cid w16 w16cex w16sdtdh">
+<w:styles xmlns:mc="http://schemas.openxmlformats.org/markup-compatibility/2006" xmlns:r="http://schemas.openxmlformats.org/officeDocument/2006/relationships" xmlns:w="http://schemas.openxmlformats.org/wordprocessingml/2006/main" xmlns:w14="http://schemas.microsoft.com/office/word/2010/wordml" xmlns:w15="http://schemas.microsoft.com/office/word/2012/wordml" xmlns:w16cex="http://schemas.microsoft.com/office/word/2018/wordml/cex" xmlns:w16cid="http://schemas.microsoft.com/office/word/2016/wordml/cid" xmlns:w16="http://schemas.microsoft.com/office/word/2018/wordml" xmlns:w16du="http://schemas.microsoft.com/office/word/2023/wordml/word16du" xmlns:w16sdtdh="http://schemas.microsoft.com/office/word/2020/wordml/sdtdatahash" xmlns:w16se="http://schemas.microsoft.com/office/word/2015/wordml/symex" mc:Ignorable="w14 w15 w16se w16cid w16 w16cex w16sdtdh w16du">
   <w:docDefaults>
     <w:rPrDefault>
       <w:rPr>

</xml_diff>

<commit_message>
Fixes on EF Core exercise document
</commit_message>
<xml_diff>
--- a/Courses/Software-Sciences/Module-3-Databases-New/14-Connection-Between-C#-and-Database/14-Connection-Between-C#-and-Database-Exercise.docx
+++ b/Courses/Software-Sciences/Module-3-Databases-New/14-Connection-Between-C#-and-Database/14-Connection-Between-C#-and-Database-Exercise.docx
@@ -1867,12 +1867,16 @@
       </w:r>
       <w:r>
         <w:rPr>
+          <w:b/>
+          <w:bCs/>
           <w:noProof/>
         </w:rPr>
         <w:t>service</w:t>
       </w:r>
       <w:r>
         <w:rPr>
+          <w:b/>
+          <w:bCs/>
           <w:noProof/>
           <w:lang w:val="bg-BG"/>
         </w:rPr>
@@ -1880,6 +1884,8 @@
       </w:r>
       <w:r>
         <w:rPr>
+          <w:b/>
+          <w:bCs/>
           <w:noProof/>
         </w:rPr>
         <w:t>provider</w:t>
@@ -2015,7 +2021,16 @@
           <w:noProof/>
           <w:lang w:val="bg-BG"/>
         </w:rPr>
-        <w:t>е да му дадем директория</w:t>
+        <w:t xml:space="preserve">е да му дадем </w:t>
+      </w:r>
+      <w:r>
+        <w:rPr>
+          <w:b/>
+          <w:bCs/>
+          <w:noProof/>
+          <w:lang w:val="bg-BG"/>
+        </w:rPr>
+        <w:t>директория</w:t>
       </w:r>
       <w:r>
         <w:rPr>
@@ -2029,7 +2044,23 @@
           <w:noProof/>
           <w:lang w:val="bg-BG"/>
         </w:rPr>
-        <w:t xml:space="preserve">където ще отидат всички наши модели </w:t>
+        <w:t xml:space="preserve">където ще отидат всички наши </w:t>
+      </w:r>
+      <w:r>
+        <w:rPr>
+          <w:b/>
+          <w:bCs/>
+          <w:noProof/>
+          <w:lang w:val="bg-BG"/>
+        </w:rPr>
+        <w:t>модели</w:t>
+      </w:r>
+      <w:r>
+        <w:rPr>
+          <w:noProof/>
+          <w:lang w:val="bg-BG"/>
+        </w:rPr>
+        <w:t xml:space="preserve"> </w:t>
       </w:r>
       <w:r>
         <w:rPr>
@@ -2054,6 +2085,7 @@
       </w:r>
       <w:r>
         <w:rPr>
+          <w:rFonts w:ascii="Consolas" w:hAnsi="Consolas"/>
           <w:b/>
           <w:noProof/>
         </w:rPr>
@@ -4984,7 +5016,7 @@
           <w:noProof/>
         </w:rPr>
         <w:drawing>
-          <wp:inline distT="0" distB="0" distL="0" distR="0" wp14:anchorId="449E1B3C" wp14:editId="5DB09701">
+          <wp:inline distT="0" distB="0" distL="0" distR="0" wp14:anchorId="449E1B3C" wp14:editId="3EFC32EE">
             <wp:extent cx="6621780" cy="2162175"/>
             <wp:effectExtent l="19050" t="19050" r="26670" b="28575"/>
             <wp:docPr id="14" name="Картина 6"/>

</xml_diff>